<commit_message>
Ran spell check in word to correct numerous spelling and grammatical errors
</commit_message>
<xml_diff>
--- a/Documents/Assign#2/Assignment#2.docx
+++ b/Documents/Assign#2/Assignment#2.docx
@@ -1,6 +1,6 @@
 
 <file path=word/document.xml><?xml version="1.0" encoding="utf-8"?>
-<w:document xmlns:wpc="http://schemas.microsoft.com/office/word/2010/wordprocessingCanvas" xmlns:mc="http://schemas.openxmlformats.org/markup-compatibility/2006" xmlns:o="urn:schemas-microsoft-com:office:office" xmlns:r="http://schemas.openxmlformats.org/officeDocument/2006/relationships" xmlns:m="http://schemas.openxmlformats.org/officeDocument/2006/math" xmlns:v="urn:schemas-microsoft-com:vml" xmlns:wp14="http://schemas.microsoft.com/office/word/2010/wordprocessingDrawing" xmlns:wp="http://schemas.openxmlformats.org/drawingml/2006/wordprocessingDrawing" xmlns:w10="urn:schemas-microsoft-com:office:word" xmlns:w="http://schemas.openxmlformats.org/wordprocessingml/2006/main" xmlns:w14="http://schemas.microsoft.com/office/word/2010/wordml" xmlns:wpg="http://schemas.microsoft.com/office/word/2010/wordprocessingGroup" xmlns:wpi="http://schemas.microsoft.com/office/word/2010/wordprocessingInk" xmlns:wne="http://schemas.microsoft.com/office/word/2006/wordml" xmlns:wps="http://schemas.microsoft.com/office/word/2010/wordprocessingShape" mc:Ignorable="w14 wp14">
+<w:document xmlns:wpc="http://schemas.microsoft.com/office/word/2010/wordprocessingCanvas" xmlns:mo="http://schemas.microsoft.com/office/mac/office/2008/main" xmlns:mc="http://schemas.openxmlformats.org/markup-compatibility/2006" xmlns:mv="urn:schemas-microsoft-com:mac:vml" xmlns:o="urn:schemas-microsoft-com:office:office" xmlns:r="http://schemas.openxmlformats.org/officeDocument/2006/relationships" xmlns:m="http://schemas.openxmlformats.org/officeDocument/2006/math" xmlns:v="urn:schemas-microsoft-com:vml" xmlns:wp14="http://schemas.microsoft.com/office/word/2010/wordprocessingDrawing" xmlns:wp="http://schemas.openxmlformats.org/drawingml/2006/wordprocessingDrawing" xmlns:w10="urn:schemas-microsoft-com:office:word" xmlns:w="http://schemas.openxmlformats.org/wordprocessingml/2006/main" xmlns:w14="http://schemas.microsoft.com/office/word/2010/wordml" xmlns:wpg="http://schemas.microsoft.com/office/word/2010/wordprocessingGroup" xmlns:wpi="http://schemas.microsoft.com/office/word/2010/wordprocessingInk" xmlns:wne="http://schemas.microsoft.com/office/word/2006/wordml" xmlns:wps="http://schemas.microsoft.com/office/word/2010/wordprocessingShape" mc:Ignorable="w14 wp14">
   <w:body>
     <w:p>
       <w:pPr>
@@ -170,18 +170,54 @@
         <w:rPr>
           <w:rFonts w:hint="eastAsia"/>
         </w:rPr>
-        <w:t>Jun Ho Lee 20230435</w:t>
+        <w:t xml:space="preserve">Jun </w:t>
+      </w:r>
+      <w:proofErr w:type="spellStart"/>
+      <w:r>
+        <w:rPr>
+          <w:rFonts w:hint="eastAsia"/>
+        </w:rPr>
+        <w:t>Ho</w:t>
+      </w:r>
+      <w:proofErr w:type="spellEnd"/>
+      <w:r>
+        <w:rPr>
+          <w:rFonts w:hint="eastAsia"/>
+        </w:rPr>
+        <w:t xml:space="preserve"> Lee 20230435</w:t>
       </w:r>
     </w:p>
     <w:p>
       <w:pPr>
         <w:jc w:val="right"/>
       </w:pPr>
+      <w:proofErr w:type="spellStart"/>
       <w:r>
         <w:rPr>
           <w:rFonts w:hint="eastAsia"/>
         </w:rPr>
-        <w:t>Atulan Zaman Deep</w:t>
+        <w:t>Atulan</w:t>
+      </w:r>
+      <w:proofErr w:type="spellEnd"/>
+      <w:r>
+        <w:rPr>
+          <w:rFonts w:hint="eastAsia"/>
+        </w:rPr>
+        <w:t xml:space="preserve"> </w:t>
+      </w:r>
+      <w:proofErr w:type="spellStart"/>
+      <w:r>
+        <w:rPr>
+          <w:rFonts w:hint="eastAsia"/>
+        </w:rPr>
+        <w:t>Zaman</w:t>
+      </w:r>
+      <w:proofErr w:type="spellEnd"/>
+      <w:r>
+        <w:rPr>
+          <w:rFonts w:hint="eastAsia"/>
+        </w:rPr>
+        <w:t xml:space="preserve"> Deep</w:t>
       </w:r>
     </w:p>
     <w:p>
@@ -199,11 +235,19 @@
       <w:pPr>
         <w:jc w:val="right"/>
       </w:pPr>
+      <w:proofErr w:type="spellStart"/>
       <w:r>
         <w:rPr>
           <w:rFonts w:hint="eastAsia"/>
         </w:rPr>
-        <w:t>Nadeem Ahmad</w:t>
+        <w:t>Nadeem</w:t>
+      </w:r>
+      <w:proofErr w:type="spellEnd"/>
+      <w:r>
+        <w:rPr>
+          <w:rFonts w:hint="eastAsia"/>
+        </w:rPr>
+        <w:t xml:space="preserve"> Ahmad</w:t>
       </w:r>
     </w:p>
     <w:p>
@@ -2452,7 +2496,13 @@
         </w:rPr>
       </w:pPr>
       <w:r>
-        <w:t>The purpose of this report is to provide detailed design models of the Healthy Eating application software. In particular, the work done in Part 1 of the project was reflected and expanded on. The scope of this report is limited to the software architecture summary, identification of modules and control flow, structural design specification and behavioral design specification. It should be noted that names of only the core classes are included. The key data structures and algorithms are mentioned for only the notable classes. Furthermore the report focuses on the implementation and reasoning behind the usage of only the most prominent design patterns and identification of the essential modules.  </w:t>
+        <w:t xml:space="preserve">The purpose of this report is to provide detailed design models of the Healthy Eating application software. In particular, the work done in Part 1 of the project was reflected and expanded on. The scope of this report is limited to the software architecture summary, identification of modules and control flow, structural design specification and </w:t>
+      </w:r>
+      <w:r>
+        <w:t>behavioural</w:t>
+      </w:r>
+      <w:r>
+        <w:t xml:space="preserve"> design specification. It should be noted that names of only the core classes are included. The key data structures and algorithms are mentioned for only the notable classes. Furthermore the report focuses on the implementation and reasoning behind the usage of only the most prominent design patterns and identification of the essential modules.  </w:t>
       </w:r>
     </w:p>
     <w:p>
@@ -2511,10 +2561,10 @@
           <w:b/>
           <w:bCs/>
           <w:noProof/>
-          <w:lang w:val="en-CA" w:eastAsia="en-CA"/>
+          <w:lang w:val="en-US" w:eastAsia="en-US"/>
         </w:rPr>
         <w:drawing>
-          <wp:inline distT="0" distB="0" distL="0" distR="0">
+          <wp:inline distT="0" distB="0" distL="0" distR="0" wp14:anchorId="7135B5FC" wp14:editId="34938666">
             <wp:extent cx="1857375" cy="1381125"/>
             <wp:effectExtent l="19050" t="0" r="9525" b="0"/>
             <wp:docPr id="1" name="Picture 1" descr="https://lh6.googleusercontent.com/FOmhHO2W5dffqK7MwiroqAytgQDNnc2OEsJxEB5qeoI53rBrVZ0_ZW_a4HfvyM8YkTSp4aIdX9pn0YMFARXENIIHz8-xIlHphpFjAAD7o99iocZiBnpe06nP"/>
@@ -2660,7 +2710,39 @@
         </w:rPr>
       </w:pPr>
       <w:r>
-        <w:t>Modules were created in adherence to the Model-View-Presenter architectural style. Consequently, notable functionalities within the application had a View and Presenter class. For instance, Login had a LoginView class and a LoginPresenter class. The View class’ identification was made possible by the fact that GWT uses widgets in order to develop the application. Each widget is an individual class with certain attributes. In order to maintain cohesion and decrease coupling, widgets that served the same purpose were made part of one custom class. This custom class represented a widget composed of other widgets. It should be noted that this rationale also ensured that encapsulation was achieved seeing as each module contains the necessary resources to perform its main function (i.e. LoginView’s main function is to display Login information; this class has all the resources it needs to do so). Furthermore, the Presenter class simply has the logic associated with the corresponding View class. For instance, the LoginPresenter has the logic for user authentication.</w:t>
+        <w:t xml:space="preserve">Modules were created in adherence to the Model-View-Presenter architectural style. Consequently, notable functionalities within the application had a View and Presenter class. For instance, Login had a </w:t>
+      </w:r>
+      <w:proofErr w:type="spellStart"/>
+      <w:r>
+        <w:t>LoginView</w:t>
+      </w:r>
+      <w:proofErr w:type="spellEnd"/>
+      <w:r>
+        <w:t xml:space="preserve"> class and a </w:t>
+      </w:r>
+      <w:proofErr w:type="spellStart"/>
+      <w:r>
+        <w:t>LoginPresenter</w:t>
+      </w:r>
+      <w:proofErr w:type="spellEnd"/>
+      <w:r>
+        <w:t xml:space="preserve"> class. The View class’ identification was made possible by the fact that GWT uses widgets in order to develop the application. Each widget is an individual class with certain attributes. In order to maintain cohesion and decrease coupling, widgets that served the same purpose were made part of one custom class. This custom class represented a widget composed of other widgets. It should be noted that this rationale also ensured that encapsulation was achieved seeing as each module contains the necessary resources to perform its main function (i.e. </w:t>
+      </w:r>
+      <w:proofErr w:type="spellStart"/>
+      <w:r>
+        <w:t>LoginView’s</w:t>
+      </w:r>
+      <w:proofErr w:type="spellEnd"/>
+      <w:r>
+        <w:t xml:space="preserve"> main function is to display Login information; this class has all the resources it needs to do so). Furthermore, the Presenter class simply has the logic associated with the corresponding View class. For instance, the </w:t>
+      </w:r>
+      <w:proofErr w:type="spellStart"/>
+      <w:r>
+        <w:t>LoginPresenter</w:t>
+      </w:r>
+      <w:proofErr w:type="spellEnd"/>
+      <w:r>
+        <w:t xml:space="preserve"> has the logic for user authentication.</w:t>
       </w:r>
     </w:p>
     <w:p/>
@@ -2685,10 +2767,10 @@
       <w:r>
         <w:rPr>
           <w:noProof/>
-          <w:lang w:val="en-CA" w:eastAsia="en-CA"/>
+          <w:lang w:val="en-US" w:eastAsia="en-US"/>
         </w:rPr>
         <w:drawing>
-          <wp:inline distT="0" distB="0" distL="0" distR="0">
+          <wp:inline distT="0" distB="0" distL="0" distR="0" wp14:anchorId="1A97C8A7" wp14:editId="4BF98117">
             <wp:extent cx="3581400" cy="1457325"/>
             <wp:effectExtent l="19050" t="0" r="0" b="0"/>
             <wp:docPr id="2" name="Picture 2" descr="https://lh6.googleusercontent.com/dkQcwuHjlDdpqun7ImjspmLsp7vkQLtgM4nPRr71Q-Qt1mGPAbVPNPm4FBvF30oYUxFJzHjwxW6NeMoTIDKjz4MDDyK7UizvX0o_cgzCM4dlYzT0Culavufh"/>
@@ -2804,10 +2886,10 @@
           <w:b/>
           <w:bCs/>
           <w:noProof/>
-          <w:lang w:val="en-CA" w:eastAsia="en-CA"/>
+          <w:lang w:val="en-US" w:eastAsia="en-US"/>
         </w:rPr>
         <w:drawing>
-          <wp:inline distT="0" distB="0" distL="0" distR="0">
+          <wp:inline distT="0" distB="0" distL="0" distR="0" wp14:anchorId="3DDA21B4" wp14:editId="744BC1C4">
             <wp:extent cx="2676525" cy="1390650"/>
             <wp:effectExtent l="19050" t="0" r="9525" b="0"/>
             <wp:docPr id="3" name="Picture 3" descr="https://lh4.googleusercontent.com/YVmClzeOyXMaGta7t_WDtIxTCPGJoLIBYip_ESPMBh84nVGOwyzrFKVhTVNLOv_RQ6fFoeyjEJVCqWzJN7FL6BCYbgEq1aqO9e_NEd2HwsLrrsl7G6vl4pzc"/>
@@ -2909,7 +2991,31 @@
         </w:rPr>
       </w:pPr>
       <w:r>
-        <w:t xml:space="preserve">Since this is a dynamic web application where any update to the the model might affect clients depending on whether the client is using the volatile object, we used the observer pattern. In our case the observer pattern is applicable in the Leaderboards module where any change on the clients side for the friends of the user would cause updates to the Leaderboard of the client side. Therefore, when the clients are on the Leaderboard page, act as subscribers to the subject models, which are the calorie data for the friends of the user. This means that for example if a logged in user has 5 friends using the application, that means the user client is subscribed with the user data of the friends which act as subjects for the observer model. We use the “push-update notification” implementation of the observer pattern. </w:t>
+        <w:t xml:space="preserve">Since this is a dynamic web application where any update to the model might affect clients depending on whether the client is using the volatile object, we used the observer pattern. In our case the observer pattern is applicable in the </w:t>
+      </w:r>
+      <w:proofErr w:type="spellStart"/>
+      <w:r>
+        <w:t>Leaderboards</w:t>
+      </w:r>
+      <w:proofErr w:type="spellEnd"/>
+      <w:r>
+        <w:t xml:space="preserve"> module where any change on the clients side for the friends of the user would cause updates to the </w:t>
+      </w:r>
+      <w:proofErr w:type="spellStart"/>
+      <w:r>
+        <w:t>Leaderboard</w:t>
+      </w:r>
+      <w:proofErr w:type="spellEnd"/>
+      <w:r>
+        <w:t xml:space="preserve"> of the client side. Therefore, when the clients are on the </w:t>
+      </w:r>
+      <w:proofErr w:type="spellStart"/>
+      <w:r>
+        <w:t>Leaderboard</w:t>
+      </w:r>
+      <w:proofErr w:type="spellEnd"/>
+      <w:r>
+        <w:t xml:space="preserve"> page, act as subscribers to the subject models, which are the calorie data for the friends of the user. This means that for example if a logged in user has 5 friends using the application, that means the user client is subscribed with the user data of the friends which act as subjects for the observer model. We use the “push-update notification” implementation of the observer pattern. </w:t>
       </w:r>
       <w:r>
         <w:tab/>
@@ -2944,7 +3050,41 @@
         </w:rPr>
       </w:pPr>
       <w:r>
-        <w:t>The overall control flow is centralized. The reason behind this is that the view transition logic is controlled by an onValueChange() method, this provides a centralized way of navigating within the app. For instance the onValueChange() method receives an event of type ValueChangeEvent. The value of this event is then stored inside a string token. Subsequently a series of if-else statements determine what the new view should be, based on what the token value is. In summary, seeing as navigating the whole application is controlled by one method, the control flow design is centralized.   </w:t>
+        <w:t xml:space="preserve">The overall control flow is centralized. The reason behind this is that the view transition logic is controlled by an </w:t>
+      </w:r>
+      <w:proofErr w:type="spellStart"/>
+      <w:proofErr w:type="gramStart"/>
+      <w:r>
+        <w:t>onValueChange</w:t>
+      </w:r>
+      <w:proofErr w:type="spellEnd"/>
+      <w:r>
+        <w:t>(</w:t>
+      </w:r>
+      <w:proofErr w:type="gramEnd"/>
+      <w:r>
+        <w:t xml:space="preserve">) method, this provides a centralized way of navigating within the app. For instance the </w:t>
+      </w:r>
+      <w:proofErr w:type="spellStart"/>
+      <w:proofErr w:type="gramStart"/>
+      <w:r>
+        <w:t>onValueChange</w:t>
+      </w:r>
+      <w:proofErr w:type="spellEnd"/>
+      <w:r>
+        <w:t>(</w:t>
+      </w:r>
+      <w:proofErr w:type="gramEnd"/>
+      <w:r>
+        <w:t xml:space="preserve">) method receives an event of type </w:t>
+      </w:r>
+      <w:proofErr w:type="spellStart"/>
+      <w:r>
+        <w:t>ValueChangeEvent</w:t>
+      </w:r>
+      <w:proofErr w:type="spellEnd"/>
+      <w:r>
+        <w:t>. The value of this event is then stored inside a string token. Subsequently a series of if-else statements determine what the new view should be, based on what the token value is. In summary, seeing as navigating the whole application is controlled by one method, the control flow design is centralized.   </w:t>
       </w:r>
     </w:p>
     <w:p>
@@ -2987,13 +3127,13 @@
       </w:r>
       <w:r>
         <w:lastRenderedPageBreak/>
-        <w:t>subsystems themselves own individual modules. The description of the important modules and the details of the external APIs used by these modules are organized according to the subsystems. The detailed description of the class diagram</w:t>
-      </w:r>
-      <w:r>
-        <w:t>s</w:t>
-      </w:r>
-      <w:r>
-        <w:t xml:space="preserve"> are provided in a later section.</w:t>
+        <w:t xml:space="preserve">subsystems themselves own individual modules. The description of the important modules and the details of the external APIs used by these modules are organized according to the subsystems. The detailed </w:t>
+      </w:r>
+      <w:r>
+        <w:t>descriptions of the class diagrams are</w:t>
+      </w:r>
+      <w:r>
+        <w:t xml:space="preserve"> provided in a later section.</w:t>
       </w:r>
     </w:p>
     <w:p/>
@@ -3006,6 +3146,7 @@
           <w:szCs w:val="24"/>
         </w:rPr>
       </w:pPr>
+      <w:proofErr w:type="spellStart"/>
       <w:r>
         <w:rPr>
           <w:b/>
@@ -3018,6 +3159,7 @@
         </w:rPr>
         <w:t>Login</w:t>
       </w:r>
+      <w:proofErr w:type="spellEnd"/>
       <w:r>
         <w:rPr>
           <w:b/>
@@ -3040,70 +3182,134 @@
         </w:rPr>
       </w:pPr>
       <w:r>
-        <w:t>The HomeL</w:t>
-      </w:r>
-      <w:r>
-        <w:t xml:space="preserve">ogin subsystem has the modules responsible for handling the login use cases which is possible in two ways, either using facebook or using a regular login. The </w:t>
-      </w:r>
+        <w:t xml:space="preserve">The </w:t>
+      </w:r>
+      <w:proofErr w:type="spellStart"/>
+      <w:r>
+        <w:t>HomeL</w:t>
+      </w:r>
+      <w:r>
+        <w:t>ogin</w:t>
+      </w:r>
+      <w:proofErr w:type="spellEnd"/>
+      <w:r>
+        <w:t xml:space="preserve"> subsystem has the modules responsible for handling the login use </w:t>
+      </w:r>
+      <w:r>
+        <w:t>cases,</w:t>
+      </w:r>
+      <w:r>
+        <w:t xml:space="preserve"> which is possible in two ways, either using </w:t>
+      </w:r>
+      <w:proofErr w:type="spellStart"/>
+      <w:r>
+        <w:t>facebook</w:t>
+      </w:r>
+      <w:proofErr w:type="spellEnd"/>
+      <w:r>
+        <w:t xml:space="preserve"> or using a regular login. The </w:t>
+      </w:r>
+      <w:proofErr w:type="spellStart"/>
       <w:r>
         <w:rPr>
           <w:i/>
           <w:iCs/>
         </w:rPr>
-        <w:t xml:space="preserve">HealthyEatingApp </w:t>
-      </w:r>
-      <w:r>
-        <w:t xml:space="preserve">module contains the two login widgets. The </w:t>
-      </w:r>
+        <w:t>HealthyEatingApp</w:t>
+      </w:r>
+      <w:proofErr w:type="spellEnd"/>
       <w:r>
         <w:rPr>
           <w:i/>
           <w:iCs/>
         </w:rPr>
-        <w:t>FBLogin</w:t>
-      </w:r>
-      <w:r>
-        <w:t xml:space="preserve"> widget provides the external API with Facebook for logging in using the facebook credentials. The </w:t>
-      </w:r>
+        <w:t xml:space="preserve"> </w:t>
+      </w:r>
+      <w:r>
+        <w:t xml:space="preserve">module contains the two login widgets. The </w:t>
+      </w:r>
+      <w:proofErr w:type="spellStart"/>
       <w:r>
         <w:rPr>
           <w:i/>
           <w:iCs/>
         </w:rPr>
-        <w:t>LoginView</w:t>
-      </w:r>
-      <w:r>
-        <w:t xml:space="preserve"> module takes care of registering the users by invoking a separate widget, and also contains the widget for authenticating users not using the Facebook API to login. Both the </w:t>
-      </w:r>
+        <w:t>FBLogin</w:t>
+      </w:r>
+      <w:proofErr w:type="spellEnd"/>
+      <w:r>
+        <w:t xml:space="preserve"> widget provides the external API with Facebook for logging in using the </w:t>
+      </w:r>
+      <w:proofErr w:type="spellStart"/>
+      <w:r>
+        <w:t>facebook</w:t>
+      </w:r>
+      <w:proofErr w:type="spellEnd"/>
+      <w:r>
+        <w:t xml:space="preserve"> credentials. The </w:t>
+      </w:r>
+      <w:proofErr w:type="spellStart"/>
       <w:r>
         <w:rPr>
           <w:i/>
           <w:iCs/>
         </w:rPr>
-        <w:t xml:space="preserve">Facebook_Login </w:t>
-      </w:r>
-      <w:r>
-        <w:t xml:space="preserve">module and the </w:t>
-      </w:r>
+        <w:t>LoginView</w:t>
+      </w:r>
+      <w:proofErr w:type="spellEnd"/>
+      <w:r>
+        <w:t xml:space="preserve"> module takes care of registering the users by invoking a separate widget, and also contains the widget for authenticating users not using the Facebook API to login. Both the </w:t>
+      </w:r>
+      <w:proofErr w:type="spellStart"/>
       <w:r>
         <w:rPr>
           <w:i/>
           <w:iCs/>
         </w:rPr>
-        <w:t xml:space="preserve">LoginWidget </w:t>
-      </w:r>
-      <w:r>
-        <w:t xml:space="preserve">connect with the </w:t>
-      </w:r>
+        <w:t>Facebook_Login</w:t>
+      </w:r>
+      <w:proofErr w:type="spellEnd"/>
       <w:r>
         <w:rPr>
           <w:i/>
           <w:iCs/>
         </w:rPr>
+        <w:t xml:space="preserve"> </w:t>
+      </w:r>
+      <w:r>
+        <w:t xml:space="preserve">module and the </w:t>
+      </w:r>
+      <w:proofErr w:type="spellStart"/>
+      <w:r>
+        <w:rPr>
+          <w:i/>
+          <w:iCs/>
+        </w:rPr>
+        <w:t>LoginWidget</w:t>
+      </w:r>
+      <w:proofErr w:type="spellEnd"/>
+      <w:r>
+        <w:rPr>
+          <w:i/>
+          <w:iCs/>
+        </w:rPr>
+        <w:t xml:space="preserve"> </w:t>
+      </w:r>
+      <w:r>
+        <w:t xml:space="preserve">connect with the </w:t>
+      </w:r>
+      <w:r>
+        <w:rPr>
+          <w:i/>
+          <w:iCs/>
+        </w:rPr>
         <w:t xml:space="preserve">Homepage </w:t>
       </w:r>
       <w:r>
-        <w:t>Module which contains the widgets that provides the features for the application.</w:t>
+        <w:t>Module, which contains the widgets,</w:t>
+      </w:r>
+      <w:r>
+        <w:t xml:space="preserve"> that provides the features for the application.</w:t>
       </w:r>
     </w:p>
     <w:p/>
@@ -3116,6 +3322,7 @@
           <w:szCs w:val="24"/>
         </w:rPr>
       </w:pPr>
+      <w:proofErr w:type="spellStart"/>
       <w:r>
         <w:rPr>
           <w:b/>
@@ -3128,6 +3335,7 @@
         </w:rPr>
         <w:t>Widget</w:t>
       </w:r>
+      <w:proofErr w:type="spellEnd"/>
       <w:r>
         <w:rPr>
           <w:b/>
@@ -3150,7 +3358,15 @@
         </w:rPr>
       </w:pPr>
       <w:r>
-        <w:t xml:space="preserve">The Graph_Widget subsystem is responsible for the feature to display the history of calories consumed by the user. The visualization modules come in three different modules all of which inherit properties from an abstract class name </w:t>
+        <w:t xml:space="preserve">The </w:t>
+      </w:r>
+      <w:proofErr w:type="spellStart"/>
+      <w:r>
+        <w:t>Graph_Widget</w:t>
+      </w:r>
+      <w:proofErr w:type="spellEnd"/>
+      <w:r>
+        <w:t xml:space="preserve"> subsystem is responsible for the feature to display the history of calories consumed by the user. The visualization modules come in three different modules all of which inherit properties from an abstract class name </w:t>
       </w:r>
       <w:r>
         <w:rPr>
@@ -3162,35 +3378,89 @@
       <w:r>
         <w:t xml:space="preserve">The </w:t>
       </w:r>
+      <w:proofErr w:type="spellStart"/>
       <w:r>
         <w:rPr>
           <w:i/>
           <w:iCs/>
         </w:rPr>
-        <w:t xml:space="preserve">Line_Graph </w:t>
-      </w:r>
-      <w:r>
-        <w:t xml:space="preserve">module visualizes the data in the form of a line graph, and the rendering of the graph is implemented by an external interface provided by the GWT dynamic graph widget. The </w:t>
-      </w:r>
+        <w:t>Line_Graph</w:t>
+      </w:r>
+      <w:proofErr w:type="spellEnd"/>
       <w:r>
         <w:rPr>
           <w:i/>
           <w:iCs/>
         </w:rPr>
-        <w:t xml:space="preserve">Pie_Graph </w:t>
-      </w:r>
-      <w:r>
-        <w:t xml:space="preserve">module visualizes the data in the form of a pie-chart to divide the weekly consumption into slices divided according to a timing scheme of days, weeks or months. It is also implemented by a Dynamic Pie-Chart widget provided by the GWT. The </w:t>
-      </w:r>
+        <w:t xml:space="preserve"> </w:t>
+      </w:r>
+      <w:r>
+        <w:t xml:space="preserve">module visualizes the data in the form of a line graph, and the rendering of the graph is implemented by an external interface provided by the GWT dynamic graph widget. The </w:t>
+      </w:r>
+      <w:proofErr w:type="spellStart"/>
       <w:r>
         <w:rPr>
           <w:i/>
           <w:iCs/>
         </w:rPr>
-        <w:t xml:space="preserve">Bar_Chart </w:t>
-      </w:r>
-      <w:r>
-        <w:t xml:space="preserve">Module implements the visualization as a series of bar charts according to a chosen timing scheme. It is also implemented by a Dynamic Bar Graph widget provided by GWT. All three visualization modules use the super class methods to make queries to the database to populate the data. The OnEventHandler() method for the share button calls the external </w:t>
+        <w:t>Pie_Graph</w:t>
+      </w:r>
+      <w:proofErr w:type="spellEnd"/>
+      <w:r>
+        <w:rPr>
+          <w:i/>
+          <w:iCs/>
+        </w:rPr>
+        <w:t xml:space="preserve"> </w:t>
+      </w:r>
+      <w:r>
+        <w:t xml:space="preserve">module visualizes the data in the form of a </w:t>
+      </w:r>
+      <w:proofErr w:type="gramStart"/>
+      <w:r>
+        <w:t>pie-chart</w:t>
+      </w:r>
+      <w:proofErr w:type="gramEnd"/>
+      <w:r>
+        <w:t xml:space="preserve"> to divide the weekly consumption into slices divided according to a timing scheme of days, weeks or months. It is also implemented by a Dynamic Pie-Chart widget provided by the GWT. The </w:t>
+      </w:r>
+      <w:proofErr w:type="spellStart"/>
+      <w:r>
+        <w:rPr>
+          <w:i/>
+          <w:iCs/>
+        </w:rPr>
+        <w:t>Bar_Chart</w:t>
+      </w:r>
+      <w:proofErr w:type="spellEnd"/>
+      <w:r>
+        <w:rPr>
+          <w:i/>
+          <w:iCs/>
+        </w:rPr>
+        <w:t xml:space="preserve"> </w:t>
+      </w:r>
+      <w:r>
+        <w:t xml:space="preserve">Module implements the visualization as a series of bar charts according to a chosen timing scheme. </w:t>
+      </w:r>
+      <w:r>
+        <w:t>A Dynamic Bar Graph widget provided by GWT also implements it</w:t>
+      </w:r>
+      <w:r>
+        <w:t xml:space="preserve">. All three visualization modules use the super class methods to make queries to the database to populate the data. The </w:t>
+      </w:r>
+      <w:proofErr w:type="spellStart"/>
+      <w:proofErr w:type="gramStart"/>
+      <w:r>
+        <w:t>OnEventHandler</w:t>
+      </w:r>
+      <w:proofErr w:type="spellEnd"/>
+      <w:r>
+        <w:t>(</w:t>
+      </w:r>
+      <w:proofErr w:type="gramEnd"/>
+      <w:r>
+        <w:t xml:space="preserve">) method for the share button calls the external </w:t>
       </w:r>
       <w:r>
         <w:t>Facebook</w:t>
@@ -3215,6 +3485,7 @@
           <w:szCs w:val="24"/>
         </w:rPr>
       </w:pPr>
+      <w:proofErr w:type="spellStart"/>
       <w:r>
         <w:rPr>
           <w:b/>
@@ -3227,6 +3498,7 @@
         </w:rPr>
         <w:t>Widget</w:t>
       </w:r>
+      <w:proofErr w:type="spellEnd"/>
       <w:r>
         <w:rPr>
           <w:b/>
@@ -3290,101 +3562,111 @@
           <w:i/>
           <w:iCs/>
         </w:rPr>
-        <w:t>Food Item Browser</w:t>
-      </w:r>
-      <w:r>
-        <w:t xml:space="preserve">”.The </w:t>
+        <w:t xml:space="preserve">Food Item </w:t>
       </w:r>
       <w:r>
         <w:rPr>
           <w:i/>
           <w:iCs/>
         </w:rPr>
-        <w:t xml:space="preserve">Log </w:t>
+        <w:t>Browser</w:t>
+      </w:r>
+      <w:r>
+        <w:t>”. The</w:t>
+      </w:r>
+      <w:r>
+        <w:t xml:space="preserve"> </w:t>
       </w:r>
       <w:r>
         <w:rPr>
           <w:i/>
           <w:iCs/>
         </w:rPr>
-        <w:t xml:space="preserve">Widget </w:t>
-      </w:r>
-      <w:r>
-        <w:t xml:space="preserve">module includes the view and presenter classes for viewing the form where users can enter the logs for entering the food information. The </w:t>
+        <w:t xml:space="preserve">Log </w:t>
       </w:r>
       <w:r>
         <w:rPr>
           <w:i/>
           <w:iCs/>
         </w:rPr>
-        <w:t xml:space="preserve">Log </w:t>
+        <w:t xml:space="preserve">Widget </w:t>
+      </w:r>
+      <w:r>
+        <w:t xml:space="preserve">module includes the view and presenter classes for viewing the form where users can enter the logs for entering the food information. The </w:t>
       </w:r>
       <w:r>
         <w:rPr>
           <w:i/>
           <w:iCs/>
         </w:rPr>
-        <w:t>Widget</w:t>
-      </w:r>
-      <w:r>
-        <w:t xml:space="preserve"> module calls the </w:t>
+        <w:t xml:space="preserve">Log </w:t>
       </w:r>
       <w:r>
         <w:rPr>
           <w:i/>
           <w:iCs/>
         </w:rPr>
-        <w:t>Food</w:t>
+        <w:t>Widget</w:t>
+      </w:r>
+      <w:r>
+        <w:t xml:space="preserve"> module calls the </w:t>
       </w:r>
       <w:r>
         <w:rPr>
           <w:i/>
           <w:iCs/>
         </w:rPr>
-        <w:t xml:space="preserve"> Item </w:t>
+        <w:t>Food</w:t>
       </w:r>
       <w:r>
         <w:rPr>
           <w:i/>
           <w:iCs/>
         </w:rPr>
-        <w:t xml:space="preserve">Browser </w:t>
-      </w:r>
-      <w:r>
-        <w:t xml:space="preserve">module </w:t>
-      </w:r>
-      <w:r>
-        <w:t xml:space="preserve"> </w:t>
-      </w:r>
-      <w:r>
-        <w:t xml:space="preserve">when a new log is to be entered. The </w:t>
+        <w:t xml:space="preserve"> Item </w:t>
       </w:r>
       <w:r>
         <w:rPr>
           <w:i/>
           <w:iCs/>
         </w:rPr>
-        <w:t xml:space="preserve">Food </w:t>
+        <w:t xml:space="preserve">Browser </w:t>
+      </w:r>
+      <w:r>
+        <w:t xml:space="preserve">module </w:t>
+      </w:r>
+      <w:r>
+        <w:t>when</w:t>
+      </w:r>
+      <w:r>
+        <w:t xml:space="preserve"> a new log is to be entered. The </w:t>
       </w:r>
       <w:r>
         <w:rPr>
           <w:i/>
           <w:iCs/>
         </w:rPr>
-        <w:t>Item</w:t>
+        <w:t xml:space="preserve">Food </w:t>
       </w:r>
       <w:r>
         <w:rPr>
           <w:i/>
           <w:iCs/>
         </w:rPr>
-        <w:t xml:space="preserve"> </w:t>
+        <w:t>Item</w:t>
       </w:r>
       <w:r>
         <w:rPr>
           <w:i/>
           <w:iCs/>
         </w:rPr>
+        <w:t xml:space="preserve"> </w:t>
+      </w:r>
+      <w:r>
+        <w:rPr>
+          <w:i/>
+          <w:iCs/>
+        </w:rPr>
         <w:t xml:space="preserve">Browser </w:t>
       </w:r>
       <w:r>
@@ -3394,7 +3676,19 @@
         <w:t xml:space="preserve">xternal GWT widget called “Cell </w:t>
       </w:r>
       <w:r>
-        <w:t xml:space="preserve">Browser” which lets the user pick the food item from an available set of categories which are fetched from the database. The population of the the food database into the Cell_Browser object is done </w:t>
+        <w:t xml:space="preserve">Browser” which lets the user pick the food item from an available set of </w:t>
+      </w:r>
+      <w:r>
+        <w:t>categories, which</w:t>
+      </w:r>
+      <w:r>
+        <w:t xml:space="preserve"> are fetched from the database. The population of the food database into the </w:t>
+      </w:r>
+      <w:r>
+        <w:t>Cell Browser</w:t>
+      </w:r>
+      <w:r>
+        <w:t xml:space="preserve"> object is done </w:t>
       </w:r>
       <w:r>
         <w:rPr>
@@ -3427,25 +3721,19 @@
           <w:szCs w:val="24"/>
         </w:rPr>
       </w:pPr>
+      <w:proofErr w:type="spellStart"/>
       <w:r>
         <w:rPr>
           <w:b/>
         </w:rPr>
         <w:t>SocialWidget</w:t>
       </w:r>
+      <w:proofErr w:type="spellEnd"/>
       <w:r>
         <w:rPr>
           <w:b/>
         </w:rPr>
-        <w:t xml:space="preserve"> (Figure 7</w:t>
-      </w:r>
-      <w:bookmarkStart w:id="12" w:name="_GoBack"/>
-      <w:bookmarkEnd w:id="12"/>
-      <w:r>
-        <w:rPr>
-          <w:b/>
-        </w:rPr>
-        <w:t>)</w:t>
+        <w:t xml:space="preserve"> (Figure 7)</w:t>
       </w:r>
     </w:p>
     <w:p>
@@ -3459,12 +3747,21 @@
       <w:r>
         <w:t xml:space="preserve">The </w:t>
       </w:r>
+      <w:proofErr w:type="spellStart"/>
       <w:r>
         <w:rPr>
           <w:i/>
           <w:iCs/>
         </w:rPr>
-        <w:t xml:space="preserve">SocialWidget </w:t>
+        <w:t>SocialWidget</w:t>
+      </w:r>
+      <w:proofErr w:type="spellEnd"/>
+      <w:r>
+        <w:rPr>
+          <w:i/>
+          <w:iCs/>
+        </w:rPr>
+        <w:t xml:space="preserve"> </w:t>
       </w:r>
       <w:r>
         <w:t xml:space="preserve">subsystem simply has the one module that implements the social interaction part of the application where users can see the shared calorie data of the their friends on </w:t>
@@ -3473,7 +3770,13 @@
         <w:t>Facebook</w:t>
       </w:r>
       <w:r>
-        <w:t>. This implements a dynamic list which update</w:t>
+        <w:t xml:space="preserve">. This implements a dynamic </w:t>
+      </w:r>
+      <w:r>
+        <w:t>list, which</w:t>
+      </w:r>
+      <w:r>
+        <w:t xml:space="preserve"> update</w:t>
       </w:r>
       <w:r>
         <w:t>s</w:t>
@@ -3510,25 +3813,25 @@
       <w:pPr>
         <w:pStyle w:val="Heading1"/>
       </w:pPr>
-      <w:bookmarkStart w:id="13" w:name="_Toc359787179"/>
+      <w:bookmarkStart w:id="12" w:name="_Toc359787179"/>
       <w:r>
         <w:lastRenderedPageBreak/>
         <w:t>4 Structural Design Specification</w:t>
       </w:r>
+      <w:bookmarkEnd w:id="12"/>
+      <w:r>
+        <w:t xml:space="preserve">  </w:t>
+      </w:r>
+    </w:p>
+    <w:p>
+      <w:pPr>
+        <w:pStyle w:val="Heading2"/>
+      </w:pPr>
+      <w:bookmarkStart w:id="13" w:name="_Toc359787180"/>
+      <w:r>
+        <w:t>4.1 Class Diagrams</w:t>
+      </w:r>
       <w:bookmarkEnd w:id="13"/>
-      <w:r>
-        <w:t xml:space="preserve">  </w:t>
-      </w:r>
-    </w:p>
-    <w:p>
-      <w:pPr>
-        <w:pStyle w:val="Heading2"/>
-      </w:pPr>
-      <w:bookmarkStart w:id="14" w:name="_Toc359787180"/>
-      <w:r>
-        <w:t>4.1 Class Diagrams</w:t>
-      </w:r>
-      <w:bookmarkEnd w:id="14"/>
     </w:p>
     <w:p>
       <w:pPr>
@@ -3554,10 +3857,10 @@
           <w:b/>
           <w:bCs/>
           <w:noProof/>
-          <w:lang w:val="en-CA" w:eastAsia="en-CA"/>
+          <w:lang w:val="en-US" w:eastAsia="en-US"/>
         </w:rPr>
         <w:drawing>
-          <wp:inline distT="0" distB="0" distL="0" distR="0">
+          <wp:inline distT="0" distB="0" distL="0" distR="0" wp14:anchorId="19557211" wp14:editId="7E05C55F">
             <wp:extent cx="5019675" cy="2886075"/>
             <wp:effectExtent l="19050" t="0" r="9525" b="0"/>
             <wp:docPr id="4" name="Picture 4" descr="https://lh6.googleusercontent.com/nmT1Q62VqJRt3nNE99f-Es_YzQujPZbgjeIzMR3HF-GHyzRMYBvsocPzfESIeHcy_3d0Ih9ev9YaoQMeOIQzfmRxui98dIeiQNZv4ndckQON3_YGHrYCk7MR"/>
@@ -3611,7 +3914,7 @@
           <w:lang w:eastAsia="ko-KR"/>
         </w:rPr>
       </w:pPr>
-      <w:bookmarkStart w:id="15" w:name="_Toc359776461"/>
+      <w:bookmarkStart w:id="14" w:name="_Toc359776461"/>
       <w:r>
         <w:t xml:space="preserve">Figure </w:t>
       </w:r>
@@ -3642,7 +3945,7 @@
         </w:rPr>
         <w:t xml:space="preserve"> Home Login Class Diagram</w:t>
       </w:r>
-      <w:bookmarkEnd w:id="15"/>
+      <w:bookmarkEnd w:id="14"/>
     </w:p>
     <w:p>
       <w:r>
@@ -3671,10 +3974,10 @@
       <w:r>
         <w:rPr>
           <w:noProof/>
-          <w:lang w:val="en-CA" w:eastAsia="en-CA"/>
+          <w:lang w:val="en-US" w:eastAsia="en-US"/>
         </w:rPr>
         <w:drawing>
-          <wp:inline distT="0" distB="0" distL="0" distR="0">
+          <wp:inline distT="0" distB="0" distL="0" distR="0" wp14:anchorId="3E71CD7D" wp14:editId="2EE5178B">
             <wp:extent cx="4000500" cy="2609850"/>
             <wp:effectExtent l="19050" t="0" r="0" b="0"/>
             <wp:docPr id="5" name="Picture 5" descr="https://lh5.googleusercontent.com/_OvjBrHvx1SAn3bgeYyFUzxkSjghqck4Tsg3ZloFb73WPQgHUNN_rDKF6MkMCjomxmRYu1gui1ktqYFw2ej1IBVvxoPOGR_b6rolWhImVOvo06VG-_uBOscA"/>
@@ -3727,7 +4030,7 @@
           <w:lang w:eastAsia="ko-KR"/>
         </w:rPr>
       </w:pPr>
-      <w:bookmarkStart w:id="16" w:name="_Toc359776462"/>
+      <w:bookmarkStart w:id="15" w:name="_Toc359776462"/>
       <w:r>
         <w:t xml:space="preserve">Figure </w:t>
       </w:r>
@@ -3759,7 +4062,7 @@
         </w:rPr>
         <w:t xml:space="preserve"> Graph Widget Class Diagram</w:t>
       </w:r>
-      <w:bookmarkEnd w:id="16"/>
+      <w:bookmarkEnd w:id="15"/>
     </w:p>
     <w:p>
       <w:r>
@@ -3801,10 +4104,10 @@
           <w:b/>
           <w:bCs/>
           <w:noProof/>
-          <w:lang w:val="en-CA" w:eastAsia="en-CA"/>
+          <w:lang w:val="en-US" w:eastAsia="en-US"/>
         </w:rPr>
         <w:drawing>
-          <wp:inline distT="0" distB="0" distL="0" distR="0">
+          <wp:inline distT="0" distB="0" distL="0" distR="0" wp14:anchorId="25C4EEE3" wp14:editId="0F0D4792">
             <wp:extent cx="4505954" cy="2314898"/>
             <wp:effectExtent l="19050" t="0" r="8896" b="0"/>
             <wp:docPr id="9" name="Picture 8" descr="LogViewClassDiagram.png"/>
@@ -3847,7 +4150,7 @@
           <w:lang w:eastAsia="ko-KR"/>
         </w:rPr>
       </w:pPr>
-      <w:bookmarkStart w:id="17" w:name="_Toc359776463"/>
+      <w:bookmarkStart w:id="16" w:name="_Toc359776463"/>
       <w:r>
         <w:t xml:space="preserve">Figure </w:t>
       </w:r>
@@ -3879,14 +4182,25 @@
         </w:rPr>
         <w:t xml:space="preserve"> Log View Class Diagram</w:t>
       </w:r>
+      <w:bookmarkEnd w:id="16"/>
+    </w:p>
+    <w:p>
+      <w:r>
+        <w:rPr>
+          <w:rFonts w:hint="eastAsia"/>
+        </w:rPr>
+        <w:t xml:space="preserve">Figure 6 is the representation of classes associated with the Log View. Upon the constructor call of the Log Presenter class, the flex </w:t>
+      </w:r>
+      <w:bookmarkStart w:id="17" w:name="_GoBack"/>
       <w:bookmarkEnd w:id="17"/>
-    </w:p>
-    <w:p>
+      <w:r>
+        <w:t>table, which is enclosed in the cell browser pop up,</w:t>
+      </w:r>
       <w:r>
         <w:rPr>
           <w:rFonts w:hint="eastAsia"/>
         </w:rPr>
-        <w:t xml:space="preserve">Figure 6 is the representation of classes associated with the Log View. Upon the constructor call of the Log Presenter class, the flex table which is enclosed in the cell browser pop up is immediately populated. When the user clicks on the </w:t>
+        <w:t xml:space="preserve"> is immediately populated. When the user clicks on the </w:t>
       </w:r>
       <w:r>
         <w:t>“</w:t>
@@ -3920,10 +4234,10 @@
           <w:b/>
           <w:bCs/>
           <w:noProof/>
-          <w:lang w:val="en-CA" w:eastAsia="en-CA"/>
+          <w:lang w:val="en-US" w:eastAsia="en-US"/>
         </w:rPr>
         <w:drawing>
-          <wp:inline distT="0" distB="0" distL="0" distR="0">
+          <wp:inline distT="0" distB="0" distL="0" distR="0" wp14:anchorId="0B7F5BFF" wp14:editId="2FF902B4">
             <wp:extent cx="3362795" cy="2162477"/>
             <wp:effectExtent l="19050" t="0" r="9055" b="0"/>
             <wp:docPr id="8" name="Picture 7" descr="SocialWidgetClassDiagram.png"/>
@@ -3974,10 +4288,7 @@
         <w:fldChar w:fldCharType="begin"/>
       </w:r>
       <w:r>
-        <w:instrText xml:space="preserve"> SEQ Figure \* ARAB</w:instrText>
-      </w:r>
-      <w:r>
-        <w:instrText xml:space="preserve">IC </w:instrText>
+        <w:instrText xml:space="preserve"> SEQ Figure \* ARABIC </w:instrText>
       </w:r>
       <w:r>
         <w:fldChar w:fldCharType="separate"/>
@@ -4008,17 +4319,33 @@
         <w:rPr>
           <w:rFonts w:hint="eastAsia"/>
         </w:rPr>
-        <w:t xml:space="preserve">Figure 7 shows the class diagram of the Social Widget. Here, the Leaderboard object employs a handler called </w:t>
+        <w:t xml:space="preserve">Figure 7 shows the class diagram of the Social Widget. Here, the </w:t>
+      </w:r>
+      <w:proofErr w:type="spellStart"/>
+      <w:r>
+        <w:rPr>
+          <w:rFonts w:hint="eastAsia"/>
+        </w:rPr>
+        <w:t>Leaderboard</w:t>
+      </w:r>
+      <w:proofErr w:type="spellEnd"/>
+      <w:r>
+        <w:rPr>
+          <w:rFonts w:hint="eastAsia"/>
+        </w:rPr>
+        <w:t xml:space="preserve"> object employs a handler called </w:t>
       </w:r>
       <w:r>
         <w:t>“</w:t>
       </w:r>
+      <w:proofErr w:type="spellStart"/>
       <w:r>
         <w:rPr>
           <w:rFonts w:hint="eastAsia"/>
         </w:rPr>
         <w:t>SubscribeHandler</w:t>
       </w:r>
+      <w:proofErr w:type="spellEnd"/>
       <w:r>
         <w:t>”</w:t>
       </w:r>
@@ -4034,14 +4361,41 @@
         <w:pStyle w:val="Heading2"/>
       </w:pPr>
       <w:bookmarkStart w:id="19" w:name="_Toc359787181"/>
-      <w:r>
-        <w:t>4.2 Description of applied GoF Design Pattern</w:t>
+    </w:p>
+    <w:p>
+      <w:pPr>
+        <w:pStyle w:val="Heading2"/>
+      </w:pPr>
+      <w:r>
+        <w:t xml:space="preserve">4.2 Description of applied </w:t>
+      </w:r>
+      <w:proofErr w:type="spellStart"/>
+      <w:r>
+        <w:t>GoF</w:t>
+      </w:r>
+      <w:proofErr w:type="spellEnd"/>
+      <w:r>
+        <w:t xml:space="preserve"> Design Pattern</w:t>
       </w:r>
       <w:bookmarkEnd w:id="19"/>
     </w:p>
     <w:p>
       <w:r>
-        <w:t>The GoF patterns applied in this project are the Facade Pattern, Composite Pattern, Proxy Pattern, Observer Pattern.</w:t>
+        <w:t xml:space="preserve">The </w:t>
+      </w:r>
+      <w:proofErr w:type="spellStart"/>
+      <w:r>
+        <w:t>GoF</w:t>
+      </w:r>
+      <w:proofErr w:type="spellEnd"/>
+      <w:r>
+        <w:t xml:space="preserve"> patterns applied in this project are the Facade Pattern, Composite Pattern, Proxy Pattern, </w:t>
+      </w:r>
+      <w:r>
+        <w:t>and Observer</w:t>
+      </w:r>
+      <w:r>
+        <w:t xml:space="preserve"> Pattern.</w:t>
       </w:r>
       <w:r>
         <w:br/>
@@ -4056,7 +4410,6 @@
         </w:rPr>
       </w:pPr>
       <w:r>
-        <w:lastRenderedPageBreak/>
         <w:t xml:space="preserve">The </w:t>
       </w:r>
       <w:r>
@@ -4097,72 +4450,113 @@
       <w:r>
         <w:t xml:space="preserve">is used in multiple places in this design. One of the most important application of the composite pattern for the application is the use of widgets to implement the modules that implement the features This gives great object reusability and decoupling and causes objects to have a recursive object ownership structure. An example of the composite is the in the implementation of the </w:t>
       </w:r>
+      <w:proofErr w:type="spellStart"/>
       <w:r>
         <w:rPr>
           <w:i/>
           <w:iCs/>
         </w:rPr>
-        <w:t xml:space="preserve">HealthyEatingApp </w:t>
-      </w:r>
-      <w:r>
-        <w:t xml:space="preserve">class in the class diagram of the subsystem </w:t>
-      </w:r>
+        <w:t>HealthyEatingApp</w:t>
+      </w:r>
+      <w:proofErr w:type="spellEnd"/>
       <w:r>
         <w:rPr>
           <w:i/>
           <w:iCs/>
         </w:rPr>
-        <w:t xml:space="preserve">Home_Login. </w:t>
-      </w:r>
-      <w:r>
-        <w:t xml:space="preserve">This class owns the </w:t>
-      </w:r>
+        <w:t xml:space="preserve"> </w:t>
+      </w:r>
+      <w:r>
+        <w:t xml:space="preserve">class in the class diagram of the subsystem </w:t>
+      </w:r>
+      <w:proofErr w:type="spellStart"/>
       <w:r>
         <w:rPr>
           <w:i/>
           <w:iCs/>
         </w:rPr>
-        <w:t xml:space="preserve">FBLogin </w:t>
-      </w:r>
-      <w:r>
-        <w:t xml:space="preserve">and </w:t>
-      </w:r>
+        <w:t>Home_Login</w:t>
+      </w:r>
+      <w:proofErr w:type="spellEnd"/>
       <w:r>
         <w:rPr>
           <w:i/>
           <w:iCs/>
         </w:rPr>
-        <w:t>Login</w:t>
-      </w:r>
-      <w:r>
-        <w:t xml:space="preserve"> as objects of the class where those objects themselves are objects that implement certain use cases. Again the </w:t>
-      </w:r>
+        <w:t xml:space="preserve">. </w:t>
+      </w:r>
+      <w:r>
+        <w:t xml:space="preserve">This class owns the </w:t>
+      </w:r>
+      <w:proofErr w:type="spellStart"/>
       <w:r>
         <w:rPr>
           <w:i/>
           <w:iCs/>
         </w:rPr>
-        <w:t xml:space="preserve">Login </w:t>
-      </w:r>
-      <w:r>
-        <w:t xml:space="preserve">class owns the </w:t>
-      </w:r>
+        <w:t>FBLogin</w:t>
+      </w:r>
+      <w:proofErr w:type="spellEnd"/>
       <w:r>
         <w:rPr>
           <w:i/>
           <w:iCs/>
         </w:rPr>
-        <w:t xml:space="preserve">Register </w:t>
-      </w:r>
-      <w:r>
-        <w:t xml:space="preserve">object which implements the another use case. Another implementation of the composite pattern is in the implementation of the hierarchy in the </w:t>
-      </w:r>
+        <w:t xml:space="preserve"> </w:t>
+      </w:r>
+      <w:r>
+        <w:t xml:space="preserve">and </w:t>
+      </w:r>
+      <w:proofErr w:type="gramStart"/>
       <w:r>
         <w:rPr>
           <w:i/>
           <w:iCs/>
         </w:rPr>
-        <w:t xml:space="preserve">GraphWidget </w:t>
+        <w:t>Login</w:t>
+      </w:r>
+      <w:proofErr w:type="gramEnd"/>
+      <w:r>
+        <w:t xml:space="preserve"> as objects of the class where those objects themselves are objects that implement certain use cases. Again the </w:t>
+      </w:r>
+      <w:r>
+        <w:rPr>
+          <w:i/>
+          <w:iCs/>
+        </w:rPr>
+        <w:t xml:space="preserve">Login </w:t>
+      </w:r>
+      <w:r>
+        <w:t xml:space="preserve">class owns the </w:t>
+      </w:r>
+      <w:r>
+        <w:rPr>
+          <w:i/>
+          <w:iCs/>
+        </w:rPr>
+        <w:t xml:space="preserve">Register </w:t>
+      </w:r>
+      <w:r>
+        <w:t>object, which</w:t>
+      </w:r>
+      <w:r>
+        <w:t xml:space="preserve"> implements another use case. Another implementation of the composite pattern is in the implementation of the hierarchy in the </w:t>
+      </w:r>
+      <w:proofErr w:type="spellStart"/>
+      <w:r>
+        <w:rPr>
+          <w:i/>
+          <w:iCs/>
+        </w:rPr>
+        <w:t>GraphWidget</w:t>
+      </w:r>
+      <w:proofErr w:type="spellEnd"/>
+      <w:r>
+        <w:rPr>
+          <w:i/>
+          <w:iCs/>
+        </w:rPr>
+        <w:t xml:space="preserve"> </w:t>
       </w:r>
       <w:r>
         <w:t xml:space="preserve">subsystem where all the visualization types inherit properties from the super class </w:t>
@@ -4196,104 +4590,167 @@
       <w:r>
         <w:t xml:space="preserve"> is implemented in the </w:t>
       </w:r>
+      <w:proofErr w:type="spellStart"/>
       <w:r>
         <w:rPr>
           <w:i/>
           <w:iCs/>
         </w:rPr>
-        <w:t xml:space="preserve">LogWidget </w:t>
-      </w:r>
-      <w:r>
-        <w:t>Subsystem where whenever the user submits new calorie data, the information is stored in a temporary object that store the user id and the new food information. The stored information is pushed to the server after a certain amount of debouncing when the information is written to the database and the all the relevant clients are notified using the Observer pattern. Since changes do not happen very happen to clients this pattern does not significantly affect performance and it preserves the synchronization in a safe way.</w:t>
-      </w:r>
-    </w:p>
-    <w:p/>
-    <w:p>
-      <w:r>
-        <w:t xml:space="preserve">As stated earlier, the </w:t>
-      </w:r>
-      <w:r>
-        <w:rPr>
-          <w:i/>
-        </w:rPr>
-        <w:t>Observer Pattern</w:t>
-      </w:r>
-      <w:r>
-        <w:t xml:space="preserve"> is</w:t>
-      </w:r>
-      <w:r>
-        <w:t xml:space="preserve"> used in the </w:t>
-      </w:r>
+        <w:t>LogWidget</w:t>
+      </w:r>
+      <w:proofErr w:type="spellEnd"/>
       <w:r>
         <w:rPr>
           <w:i/>
           <w:iCs/>
         </w:rPr>
-        <w:t>Social</w:t>
-      </w:r>
+        <w:t xml:space="preserve"> </w:t>
+      </w:r>
+      <w:r>
+        <w:t xml:space="preserve">Subsystem where whenever the user submits new calorie data, the information is stored in a temporary object that store the user id and the new food information. The stored information is pushed to the server after a certain amount of </w:t>
+      </w:r>
+      <w:proofErr w:type="spellStart"/>
+      <w:r>
+        <w:t>debouncing</w:t>
+      </w:r>
+      <w:proofErr w:type="spellEnd"/>
+      <w:r>
+        <w:t xml:space="preserve"> when the information is written to the database and the all the relevant clients are notified using the Observer pattern. Since changes do not happen very happen to clients this pattern does not significantly affect performance and it preserves the synchronization in a safe way.</w:t>
+      </w:r>
+    </w:p>
+    <w:p/>
+    <w:p>
+      <w:r>
+        <w:t xml:space="preserve">As stated earlier, the </w:t>
+      </w:r>
+      <w:r>
+        <w:rPr>
+          <w:i/>
+        </w:rPr>
+        <w:t>Observer Pattern</w:t>
+      </w:r>
+      <w:r>
+        <w:t xml:space="preserve"> is</w:t>
+      </w:r>
+      <w:r>
+        <w:t xml:space="preserve"> used in the </w:t>
+      </w:r>
+      <w:proofErr w:type="spellStart"/>
       <w:r>
         <w:rPr>
           <w:i/>
           <w:iCs/>
         </w:rPr>
-        <w:t xml:space="preserve">Widget </w:t>
-      </w:r>
-      <w:r>
-        <w:t>subsystem</w:t>
+        <w:t>Social</w:t>
       </w:r>
       <w:r>
         <w:rPr>
           <w:i/>
           <w:iCs/>
         </w:rPr>
-        <w:t xml:space="preserve"> </w:t>
-      </w:r>
-      <w:r>
-        <w:rPr>
-          <w:iCs/>
-        </w:rPr>
-        <w:t xml:space="preserve">to update the social leaderboard </w:t>
-      </w:r>
-      <w:r>
-        <w:t>when ther</w:t>
-      </w:r>
-      <w:r>
-        <w:t>e is new log input from any of the friends of the user</w:t>
-      </w:r>
-      <w:r>
-        <w:t xml:space="preserve">. </w:t>
-      </w:r>
-      <w:r>
-        <w:t xml:space="preserve">To implement the pattern, the logged in user viewing the social leaderboard is subscribed to the client of the all the friends of the user. Therefore whenever there is a change from </w:t>
-      </w:r>
-      <w:r>
-        <w:t xml:space="preserve">PushChanges method is executed </w:t>
-      </w:r>
-      <w:r>
-        <w:t>in the LogWidget subsystem at the friend’s client</w:t>
-      </w:r>
-      <w:r>
-        <w:t xml:space="preserve"> end</w:t>
-      </w:r>
-      <w:r>
-        <w:t>,</w:t>
-      </w:r>
-      <w:r>
-        <w:t xml:space="preserve"> this causes the </w:t>
-      </w:r>
-      <w:r>
-        <w:t>user’s</w:t>
-      </w:r>
-      <w:r>
-        <w:t xml:space="preserve"> </w:t>
-      </w:r>
+        <w:t>Widget</w:t>
+      </w:r>
+      <w:proofErr w:type="spellEnd"/>
       <w:r>
         <w:rPr>
           <w:i/>
           <w:iCs/>
         </w:rPr>
+        <w:t xml:space="preserve"> </w:t>
+      </w:r>
+      <w:r>
+        <w:t>subsystem</w:t>
+      </w:r>
+      <w:r>
+        <w:rPr>
+          <w:i/>
+          <w:iCs/>
+        </w:rPr>
+        <w:t xml:space="preserve"> </w:t>
+      </w:r>
+      <w:r>
+        <w:rPr>
+          <w:iCs/>
+        </w:rPr>
+        <w:t xml:space="preserve">to update the social </w:t>
+      </w:r>
+      <w:proofErr w:type="spellStart"/>
+      <w:r>
+        <w:rPr>
+          <w:iCs/>
+        </w:rPr>
+        <w:t>leaderboard</w:t>
+      </w:r>
+      <w:proofErr w:type="spellEnd"/>
+      <w:r>
+        <w:rPr>
+          <w:iCs/>
+        </w:rPr>
+        <w:t xml:space="preserve"> </w:t>
+      </w:r>
+      <w:r>
+        <w:t>when ther</w:t>
+      </w:r>
+      <w:r>
+        <w:t>e is new log input from any of the friends of the user</w:t>
+      </w:r>
+      <w:r>
+        <w:t xml:space="preserve">. </w:t>
+      </w:r>
+      <w:r>
+        <w:t xml:space="preserve">To implement the pattern, the logged in user viewing the social </w:t>
+      </w:r>
+      <w:proofErr w:type="spellStart"/>
+      <w:r>
+        <w:t>leaderboard</w:t>
+      </w:r>
+      <w:proofErr w:type="spellEnd"/>
+      <w:r>
+        <w:t xml:space="preserve"> is subscribed to the client of the all the friends of the user. Therefore whenever there is a change from </w:t>
+      </w:r>
+      <w:proofErr w:type="spellStart"/>
+      <w:r>
+        <w:t>PushChanges</w:t>
+      </w:r>
+      <w:proofErr w:type="spellEnd"/>
+      <w:r>
+        <w:t xml:space="preserve"> method is executed </w:t>
+      </w:r>
+      <w:r>
+        <w:t xml:space="preserve">in the </w:t>
+      </w:r>
+      <w:proofErr w:type="spellStart"/>
+      <w:r>
+        <w:t>LogWidget</w:t>
+      </w:r>
+      <w:proofErr w:type="spellEnd"/>
+      <w:r>
+        <w:t xml:space="preserve"> subsystem at the friend’s client</w:t>
+      </w:r>
+      <w:r>
+        <w:t xml:space="preserve"> end</w:t>
+      </w:r>
+      <w:r>
+        <w:t>,</w:t>
+      </w:r>
+      <w:r>
+        <w:t xml:space="preserve"> this causes the </w:t>
+      </w:r>
+      <w:r>
+        <w:t>user’s</w:t>
+      </w:r>
+      <w:r>
+        <w:t xml:space="preserve"> </w:t>
+      </w:r>
+      <w:proofErr w:type="spellStart"/>
+      <w:r>
+        <w:rPr>
+          <w:i/>
+          <w:iCs/>
+        </w:rPr>
         <w:t>SubscribeHandler</w:t>
       </w:r>
+      <w:proofErr w:type="spellEnd"/>
       <w:r>
         <w:t xml:space="preserve"> class to receive the changes that happened in the subject class and push those changes to the local client</w:t>
       </w:r>
@@ -4324,9 +4781,14 @@
       </w:pPr>
       <w:bookmarkStart w:id="20" w:name="_Toc359787182"/>
       <w:r>
-        <w:t>4.3 Relevant Data Structures and Algorithms as Pseudocode</w:t>
+        <w:t xml:space="preserve">4.3 Relevant Data Structures and Algorithms as </w:t>
+      </w:r>
+      <w:proofErr w:type="spellStart"/>
+      <w:r>
+        <w:t>Pseudocode</w:t>
       </w:r>
       <w:bookmarkEnd w:id="20"/>
+      <w:proofErr w:type="spellEnd"/>
     </w:p>
     <w:p>
       <w:pPr>
@@ -4337,11 +4799,11 @@
         </w:rPr>
       </w:pPr>
       <w:r>
-        <w:t xml:space="preserve">Since each subsystem implements a feature of different complexity they each have a different data structures to implement the features. The data structures and algorithms for the subsystems are </w:t>
+        <w:t xml:space="preserve">Since each subsystem implements a feature of different complexity they each have a different data </w:t>
       </w:r>
       <w:r>
         <w:lastRenderedPageBreak/>
-        <w:t>described below.</w:t>
+        <w:t>structures to implement the features. The data structures and algorithms for the subsystems are described below.</w:t>
       </w:r>
     </w:p>
     <w:p/>
@@ -4354,7 +4816,15 @@
         </w:rPr>
       </w:pPr>
       <w:r>
-        <w:t>Home Login: The Home Login subsystem is basically a wrapper class that contains the LoginWidget which implements uses the database to authenticate new uses and register new users and uses the Facebook external API to authenticate Facebook users, therefore it does not really use any concrete data structures or algorithm, but simply uses forms and external API to update the database.</w:t>
+        <w:t xml:space="preserve">Home Login: The Home Login subsystem is basically a wrapper class that contains the </w:t>
+      </w:r>
+      <w:proofErr w:type="spellStart"/>
+      <w:r>
+        <w:t>LoginWidget</w:t>
+      </w:r>
+      <w:proofErr w:type="spellEnd"/>
+      <w:r>
+        <w:t xml:space="preserve"> which implements uses the database to authenticate new uses and register new users and uses the Facebook external API to authenticate Facebook users, therefore it does not really use any concrete data structures or algorithm, but simply uses forms and external API to update the database.</w:t>
       </w:r>
     </w:p>
     <w:p/>
@@ -4366,8 +4836,13 @@
           <w:szCs w:val="24"/>
         </w:rPr>
       </w:pPr>
-      <w:r>
-        <w:t>GraphWidget: The data structure involved with this subsystem is one that can be passed to the Visualization subclasses to visualize the data in the appropriate way. Since we are using an external API to render the visualizations we are basically fetching the data from the database and transforming it to fit the data structure required by the external interface.</w:t>
+      <w:proofErr w:type="spellStart"/>
+      <w:r>
+        <w:t>GraphWidget</w:t>
+      </w:r>
+      <w:proofErr w:type="spellEnd"/>
+      <w:r>
+        <w:t>: The data structure involved with this subsystem is one that can be passed to the Visualization subclasses to visualize the data in the appropriate way. Since we are using an external API to render the visualizations we are basically fetching the data from the database and transforming it to fit the data structure required by the external interface.</w:t>
       </w:r>
     </w:p>
     <w:p/>
@@ -4379,14 +4854,43 @@
           <w:szCs w:val="24"/>
         </w:rPr>
       </w:pPr>
-      <w:r>
-        <w:t>LogWidget: In the LogWidget subsystem the main data structure is contained in the CellBrowser object which is loaded concurrently with the loading of the form so that it can passed to the user</w:t>
+      <w:proofErr w:type="spellStart"/>
+      <w:r>
+        <w:t>LogWidget</w:t>
+      </w:r>
+      <w:proofErr w:type="spellEnd"/>
+      <w:r>
+        <w:t xml:space="preserve">: In the </w:t>
+      </w:r>
+      <w:proofErr w:type="spellStart"/>
+      <w:r>
+        <w:t>LogWidget</w:t>
+      </w:r>
+      <w:proofErr w:type="spellEnd"/>
+      <w:r>
+        <w:t xml:space="preserve"> subsystem the main data structure is contained in the </w:t>
+      </w:r>
+      <w:proofErr w:type="spellStart"/>
+      <w:r>
+        <w:t>CellBrowser</w:t>
+      </w:r>
+      <w:proofErr w:type="spellEnd"/>
+      <w:r>
+        <w:t xml:space="preserve"> object which is loaded concurrently with the loading of the form so that it can passed to the user</w:t>
       </w:r>
       <w:r>
         <w:t xml:space="preserve"> quickly</w:t>
       </w:r>
       <w:r>
-        <w:t xml:space="preserve"> when the user want to fill in the food data. Once again, since this is an API provided by GWT the data is prefetched and transformed to fit the data structure required for this API. The other data structure</w:t>
+        <w:t xml:space="preserve"> when the user want to fill in the food data. Once again, since this is an API provided by GWT the data is </w:t>
+      </w:r>
+      <w:proofErr w:type="spellStart"/>
+      <w:r>
+        <w:t>prefetched</w:t>
+      </w:r>
+      <w:proofErr w:type="spellEnd"/>
+      <w:r>
+        <w:t xml:space="preserve"> and transformed to fit the data structure required for this API. The other data structure</w:t>
       </w:r>
       <w:r>
         <w:t>s</w:t>
@@ -4395,10 +4899,50 @@
         <w:t xml:space="preserve"> used for this subsystem is the temporary cache object</w:t>
       </w:r>
       <w:r>
-        <w:t xml:space="preserve"> “NewUserLog”</w:t>
-      </w:r>
-      <w:r>
-        <w:t xml:space="preserve"> that acts as the client side proxy object that stores changes for a fixed amount of time before pushing the changes to the remote object. For this data structure the userID for the logged user is stored as well as all the new or edited food data that the user enters. This is also the required data structure type for the SubscribeHandler class for the SocialWidget subsystem that implements the SubscribeHandler interface.</w:t>
+        <w:t xml:space="preserve"> “</w:t>
+      </w:r>
+      <w:proofErr w:type="spellStart"/>
+      <w:r>
+        <w:t>NewUserLog</w:t>
+      </w:r>
+      <w:proofErr w:type="spellEnd"/>
+      <w:r>
+        <w:t>”</w:t>
+      </w:r>
+      <w:r>
+        <w:t xml:space="preserve"> that acts as the client side proxy object that stores changes for a fixed amount of time before pushing the changes to the remote object. For this data structure the </w:t>
+      </w:r>
+      <w:proofErr w:type="spellStart"/>
+      <w:r>
+        <w:t>userID</w:t>
+      </w:r>
+      <w:proofErr w:type="spellEnd"/>
+      <w:r>
+        <w:t xml:space="preserve"> for the logged user is stored as well as all the new or edited food data that the user enters. This is also the required data structure type for the </w:t>
+      </w:r>
+      <w:proofErr w:type="spellStart"/>
+      <w:r>
+        <w:t>SubscribeHandler</w:t>
+      </w:r>
+      <w:proofErr w:type="spellEnd"/>
+      <w:r>
+        <w:t xml:space="preserve"> class for the </w:t>
+      </w:r>
+      <w:proofErr w:type="spellStart"/>
+      <w:r>
+        <w:t>SocialWidget</w:t>
+      </w:r>
+      <w:proofErr w:type="spellEnd"/>
+      <w:r>
+        <w:t xml:space="preserve"> subsystem that implements the </w:t>
+      </w:r>
+      <w:proofErr w:type="spellStart"/>
+      <w:r>
+        <w:t>SubscribeHandler</w:t>
+      </w:r>
+      <w:proofErr w:type="spellEnd"/>
+      <w:r>
+        <w:t xml:space="preserve"> interface.</w:t>
       </w:r>
     </w:p>
     <w:p/>
@@ -4410,11 +4954,48 @@
           <w:szCs w:val="24"/>
         </w:rPr>
       </w:pPr>
-      <w:r>
-        <w:t>SocialWidget: The SocialWidget subsystem implements the social leaderboard feature and for that it uses the SubscribeHandler class that uses the Fr</w:t>
-      </w:r>
-      <w:r>
-        <w:t xml:space="preserve">iendList Data Structure that </w:t>
+      <w:proofErr w:type="spellStart"/>
+      <w:r>
+        <w:t>SocialWidget</w:t>
+      </w:r>
+      <w:proofErr w:type="spellEnd"/>
+      <w:r>
+        <w:t xml:space="preserve">: The </w:t>
+      </w:r>
+      <w:proofErr w:type="spellStart"/>
+      <w:r>
+        <w:t>SocialWidget</w:t>
+      </w:r>
+      <w:proofErr w:type="spellEnd"/>
+      <w:r>
+        <w:t xml:space="preserve"> subsystem implements the social </w:t>
+      </w:r>
+      <w:proofErr w:type="spellStart"/>
+      <w:r>
+        <w:t>leaderboard</w:t>
+      </w:r>
+      <w:proofErr w:type="spellEnd"/>
+      <w:r>
+        <w:t xml:space="preserve"> feature and for that it uses the </w:t>
+      </w:r>
+      <w:proofErr w:type="spellStart"/>
+      <w:r>
+        <w:t>SubscribeHandler</w:t>
+      </w:r>
+      <w:proofErr w:type="spellEnd"/>
+      <w:r>
+        <w:t xml:space="preserve"> class that uses the </w:t>
+      </w:r>
+      <w:proofErr w:type="spellStart"/>
+      <w:r>
+        <w:t>Fr</w:t>
+      </w:r>
+      <w:r>
+        <w:t>iendList</w:t>
+      </w:r>
+      <w:proofErr w:type="spellEnd"/>
+      <w:r>
+        <w:t xml:space="preserve"> Data Structure that </w:t>
       </w:r>
       <w:r>
         <w:t>basically uses the same object as the one created by the Proxy client classes.</w:t>
@@ -4486,10 +5067,10 @@
       <w:r>
         <w:rPr>
           <w:noProof/>
-          <w:lang w:val="en-CA" w:eastAsia="en-CA"/>
+          <w:lang w:val="en-US" w:eastAsia="en-US"/>
         </w:rPr>
         <w:drawing>
-          <wp:inline distT="0" distB="0" distL="0" distR="0">
+          <wp:inline distT="0" distB="0" distL="0" distR="0" wp14:anchorId="7EE98EA6" wp14:editId="61127FA6">
             <wp:extent cx="4848902" cy="4267796"/>
             <wp:effectExtent l="19050" t="0" r="8848" b="0"/>
             <wp:docPr id="10" name="Picture 9" descr="HomeLoginInteractionDiagram.png"/>
@@ -4566,6 +5147,7 @@
       </w:r>
       <w:bookmarkEnd w:id="23"/>
     </w:p>
+    <w:p/>
     <w:p>
       <w:r>
         <w:rPr>
@@ -4601,11 +5183,11 @@
       <w:r>
         <w:rPr>
           <w:noProof/>
-          <w:lang w:val="en-CA" w:eastAsia="en-CA"/>
+          <w:lang w:val="en-US" w:eastAsia="en-US"/>
         </w:rPr>
         <w:lastRenderedPageBreak/>
         <w:drawing>
-          <wp:inline distT="0" distB="0" distL="0" distR="0">
+          <wp:inline distT="0" distB="0" distL="0" distR="0" wp14:anchorId="1DB7DB33" wp14:editId="3160E97A">
             <wp:extent cx="5731510" cy="3255010"/>
             <wp:effectExtent l="19050" t="0" r="2540" b="0"/>
             <wp:docPr id="16" name="Picture 15" descr="GraphWidgetInteractionDiagram2.png"/>
@@ -4705,19 +5287,61 @@
         <w:rPr>
           <w:rFonts w:hint="eastAsia"/>
         </w:rPr>
-        <w:t xml:space="preserve">object (LineGraph, PieGraph, </w:t>
-      </w:r>
+        <w:t>object (</w:t>
+      </w:r>
+      <w:proofErr w:type="spellStart"/>
       <w:r>
         <w:rPr>
           <w:rFonts w:hint="eastAsia"/>
         </w:rPr>
+        <w:t>LineGraph</w:t>
+      </w:r>
+      <w:proofErr w:type="spellEnd"/>
+      <w:r>
+        <w:rPr>
+          <w:rFonts w:hint="eastAsia"/>
+        </w:rPr>
+        <w:t xml:space="preserve">, </w:t>
+      </w:r>
+      <w:proofErr w:type="spellStart"/>
+      <w:r>
+        <w:rPr>
+          <w:rFonts w:hint="eastAsia"/>
+        </w:rPr>
+        <w:t>PieGraph</w:t>
+      </w:r>
+      <w:proofErr w:type="spellEnd"/>
+      <w:r>
+        <w:rPr>
+          <w:rFonts w:hint="eastAsia"/>
+        </w:rPr>
+        <w:t xml:space="preserve">, </w:t>
+      </w:r>
+      <w:r>
+        <w:rPr>
+          <w:rFonts w:hint="eastAsia"/>
+        </w:rPr>
         <w:t>or</w:t>
       </w:r>
       <w:r>
         <w:rPr>
           <w:rFonts w:hint="eastAsia"/>
         </w:rPr>
-        <w:t xml:space="preserve"> BarChart) will fetch data from the database and plot the graph.</w:t>
+        <w:t xml:space="preserve"> </w:t>
+      </w:r>
+      <w:proofErr w:type="spellStart"/>
+      <w:r>
+        <w:rPr>
+          <w:rFonts w:hint="eastAsia"/>
+        </w:rPr>
+        <w:t>BarChart</w:t>
+      </w:r>
+      <w:proofErr w:type="spellEnd"/>
+      <w:r>
+        <w:rPr>
+          <w:rFonts w:hint="eastAsia"/>
+        </w:rPr>
+        <w:t>) will fetch data from the database and plot the graph.</w:t>
       </w:r>
     </w:p>
     <w:p/>
@@ -4729,10 +5353,10 @@
       <w:r>
         <w:rPr>
           <w:noProof/>
-          <w:lang w:val="en-CA" w:eastAsia="en-CA"/>
+          <w:lang w:val="en-US" w:eastAsia="en-US"/>
         </w:rPr>
         <w:drawing>
-          <wp:inline distT="0" distB="0" distL="0" distR="0">
+          <wp:inline distT="0" distB="0" distL="0" distR="0" wp14:anchorId="6DE9BEC4" wp14:editId="3B48500D">
             <wp:extent cx="5731510" cy="3672205"/>
             <wp:effectExtent l="19050" t="0" r="2540" b="0"/>
             <wp:docPr id="17" name="Picture 16" descr="LogViewInteractionDiagram.png"/>
@@ -4815,7 +5439,21 @@
           <w:rFonts w:hint="eastAsia"/>
         </w:rPr>
         <w:lastRenderedPageBreak/>
-        <w:t>Figure 10 is the log widget interaction diagram. Again, the primary method of interaction between classes is through the usage of the button feature. Within the log view, the progression of the user action is straightforward, culminating in the NewUserLog object pushing the changes made by the user to the database.</w:t>
+        <w:t xml:space="preserve">Figure 10 is the log widget interaction diagram. Again, the primary method of interaction between classes is through the usage of the button feature. Within the log view, the progression of the user action is straightforward, culminating in the </w:t>
+      </w:r>
+      <w:proofErr w:type="spellStart"/>
+      <w:r>
+        <w:rPr>
+          <w:rFonts w:hint="eastAsia"/>
+        </w:rPr>
+        <w:t>NewUserLog</w:t>
+      </w:r>
+      <w:proofErr w:type="spellEnd"/>
+      <w:r>
+        <w:rPr>
+          <w:rFonts w:hint="eastAsia"/>
+        </w:rPr>
+        <w:t xml:space="preserve"> object pushing the changes made by the user to the database.</w:t>
       </w:r>
     </w:p>
     <w:p/>
@@ -4828,10 +5466,10 @@
         <w:rPr>
           <w:rFonts w:hint="eastAsia"/>
           <w:noProof/>
-          <w:lang w:val="en-CA" w:eastAsia="en-CA"/>
+          <w:lang w:val="en-US" w:eastAsia="en-US"/>
         </w:rPr>
         <w:drawing>
-          <wp:inline distT="0" distB="0" distL="0" distR="0">
+          <wp:inline distT="0" distB="0" distL="0" distR="0" wp14:anchorId="6033DD76" wp14:editId="40C3D06F">
             <wp:extent cx="4515481" cy="4267796"/>
             <wp:effectExtent l="19050" t="0" r="0" b="0"/>
             <wp:docPr id="18" name="Picture 17" descr="SocialWidgetInteractionDiagram.png"/>
@@ -4913,7 +5551,57 @@
         <w:rPr>
           <w:rFonts w:hint="eastAsia"/>
         </w:rPr>
-        <w:t xml:space="preserve">The social widget interaction diagram is depicted in Figure 11. Here, the observer pattern is used where the SubscribeHandler gets notified of changes from the database, and updates the Leaderboard accordingly using the updateBoard() function. </w:t>
+        <w:t xml:space="preserve">The social widget interaction diagram is depicted in Figure 11. Here, the observer pattern is used where the </w:t>
+      </w:r>
+      <w:proofErr w:type="spellStart"/>
+      <w:r>
+        <w:rPr>
+          <w:rFonts w:hint="eastAsia"/>
+        </w:rPr>
+        <w:t>SubscribeHandler</w:t>
+      </w:r>
+      <w:proofErr w:type="spellEnd"/>
+      <w:r>
+        <w:rPr>
+          <w:rFonts w:hint="eastAsia"/>
+        </w:rPr>
+        <w:t xml:space="preserve"> gets notified of changes from the database, and updates the </w:t>
+      </w:r>
+      <w:proofErr w:type="spellStart"/>
+      <w:r>
+        <w:rPr>
+          <w:rFonts w:hint="eastAsia"/>
+        </w:rPr>
+        <w:t>Leaderboard</w:t>
+      </w:r>
+      <w:proofErr w:type="spellEnd"/>
+      <w:r>
+        <w:rPr>
+          <w:rFonts w:hint="eastAsia"/>
+        </w:rPr>
+        <w:t xml:space="preserve"> accordingly using the </w:t>
+      </w:r>
+      <w:proofErr w:type="spellStart"/>
+      <w:proofErr w:type="gramStart"/>
+      <w:r>
+        <w:rPr>
+          <w:rFonts w:hint="eastAsia"/>
+        </w:rPr>
+        <w:t>updateBoard</w:t>
+      </w:r>
+      <w:proofErr w:type="spellEnd"/>
+      <w:r>
+        <w:rPr>
+          <w:rFonts w:hint="eastAsia"/>
+        </w:rPr>
+        <w:t>(</w:t>
+      </w:r>
+      <w:proofErr w:type="gramEnd"/>
+      <w:r>
+        <w:rPr>
+          <w:rFonts w:hint="eastAsia"/>
+        </w:rPr>
+        <w:t xml:space="preserve">) function. </w:t>
       </w:r>
     </w:p>
     <w:p>
@@ -4944,6 +5632,31 @@
         <w:t xml:space="preserve"> Access Control and Security</w:t>
       </w:r>
       <w:bookmarkEnd w:id="27"/>
+    </w:p>
+    <w:p>
+      <w:pPr>
+        <w:rPr>
+          <w:lang w:val="en-US"/>
+        </w:rPr>
+      </w:pPr>
+      <w:r>
+        <w:rPr>
+          <w:lang w:val="en-US"/>
+        </w:rPr>
+        <w:t xml:space="preserve">In order to address access control there are two different actors that need to be taken into account for this particular application. The difference in the two users is the method that they log in with. One of the ways to log in using the native log in built for the application and the second method is to use the </w:t>
+      </w:r>
+      <w:r>
+        <w:rPr>
+          <w:lang w:val="en-US"/>
+        </w:rPr>
+        <w:t>Facebook</w:t>
+      </w:r>
+      <w:r>
+        <w:rPr>
+          <w:lang w:val="en-US"/>
+        </w:rPr>
+        <w:t xml:space="preserve"> login. The security requirements of the system are demonstrated in the access matrix below. </w:t>
+      </w:r>
     </w:p>
     <w:p>
       <w:pPr>
@@ -4954,30 +5667,47 @@
           <w:lang w:val="en-US"/>
         </w:rPr>
       </w:pPr>
-      <w:r>
-        <w:rPr>
-          <w:lang w:val="en-US"/>
-        </w:rPr>
-        <w:t xml:space="preserve">In order to address access control there are two different actors that need to be taken into account for this particular application. The difference in the two users is the method that they log in with. One of the ways to log in using the native log in built for the application and the second method is to use the facebook login. The security requirements of the system are demonstrated in the access matrix below. </w:t>
-      </w:r>
-    </w:p>
-    <w:p>
-      <w:pPr>
-        <w:widowControl/>
-        <w:wordWrap/>
-        <w:autoSpaceDE/>
-        <w:autoSpaceDN/>
-        <w:spacing w:line="240" w:lineRule="auto"/>
-        <w:jc w:val="left"/>
-      </w:pPr>
-      <w:r>
-        <w:rPr>
-          <w:rFonts w:ascii="Gulim" w:eastAsia="Gulim" w:hAnsi="Gulim" w:cs="Gulim"/>
-          <w:sz w:val="24"/>
-          <w:szCs w:val="24"/>
-          <w:lang w:val="en-US"/>
-        </w:rPr>
-        <w:br/>
+    </w:p>
+    <w:p>
+      <w:pPr>
+        <w:pStyle w:val="Caption"/>
+      </w:pPr>
+    </w:p>
+    <w:p>
+      <w:pPr>
+        <w:pStyle w:val="Caption"/>
+      </w:pPr>
+      <w:r>
+        <w:lastRenderedPageBreak/>
+        <w:t xml:space="preserve">Table </w:t>
+      </w:r>
+      <w:r>
+        <w:fldChar w:fldCharType="begin"/>
+      </w:r>
+      <w:r>
+        <w:instrText xml:space="preserve"> SEQ Table \* ARABIC </w:instrText>
+      </w:r>
+      <w:r>
+        <w:fldChar w:fldCharType="separate"/>
+      </w:r>
+      <w:r>
+        <w:rPr>
+          <w:noProof/>
+        </w:rPr>
+        <w:t>1</w:t>
+      </w:r>
+      <w:r>
+        <w:rPr>
+          <w:noProof/>
+        </w:rPr>
+        <w:fldChar w:fldCharType="end"/>
+      </w:r>
+      <w:r>
+        <w:rPr>
+          <w:rFonts w:hint="eastAsia"/>
+          <w:lang w:eastAsia="ko-KR"/>
+        </w:rPr>
+        <w:t xml:space="preserve"> Security Requirements</w:t>
       </w:r>
     </w:p>
     <w:tbl>
@@ -5012,6 +5742,7 @@
             <w:pPr>
               <w:jc w:val="center"/>
             </w:pPr>
+            <w:proofErr w:type="spellStart"/>
             <w:r>
               <w:rPr>
                 <w:rFonts w:eastAsia="Gulim"/>
@@ -5024,6 +5755,7 @@
               </w:rPr>
               <w:t>FBUser</w:t>
             </w:r>
+            <w:proofErr w:type="spellEnd"/>
           </w:p>
         </w:tc>
         <w:tc>
@@ -5035,6 +5767,7 @@
             <w:pPr>
               <w:jc w:val="center"/>
             </w:pPr>
+            <w:proofErr w:type="spellStart"/>
             <w:r>
               <w:rPr>
                 <w:rFonts w:eastAsia="Gulim"/>
@@ -5047,6 +5780,7 @@
               </w:rPr>
               <w:t>RegularUser</w:t>
             </w:r>
+            <w:proofErr w:type="spellEnd"/>
           </w:p>
         </w:tc>
       </w:tr>
@@ -5060,12 +5794,14 @@
             <w:pPr>
               <w:jc w:val="center"/>
             </w:pPr>
+            <w:proofErr w:type="spellStart"/>
             <w:r>
               <w:rPr>
                 <w:rFonts w:hint="eastAsia"/>
               </w:rPr>
               <w:t>FBLogin</w:t>
             </w:r>
+            <w:proofErr w:type="spellEnd"/>
           </w:p>
         </w:tc>
         <w:tc>
@@ -5077,11 +5813,19 @@
             <w:pPr>
               <w:jc w:val="center"/>
             </w:pPr>
+            <w:proofErr w:type="gramStart"/>
             <w:r>
               <w:rPr>
                 <w:rFonts w:hint="eastAsia"/>
               </w:rPr>
-              <w:t>view()</w:t>
+              <w:t>view</w:t>
+            </w:r>
+            <w:proofErr w:type="gramEnd"/>
+            <w:r>
+              <w:rPr>
+                <w:rFonts w:hint="eastAsia"/>
+              </w:rPr>
+              <w:t>()</w:t>
             </w:r>
           </w:p>
         </w:tc>
@@ -5135,11 +5879,19 @@
             <w:pPr>
               <w:jc w:val="center"/>
             </w:pPr>
+            <w:proofErr w:type="gramStart"/>
             <w:r>
               <w:rPr>
                 <w:rFonts w:hint="eastAsia"/>
               </w:rPr>
-              <w:t>view()</w:t>
+              <w:t>view</w:t>
+            </w:r>
+            <w:proofErr w:type="gramEnd"/>
+            <w:r>
+              <w:rPr>
+                <w:rFonts w:hint="eastAsia"/>
+              </w:rPr>
+              <w:t>()</w:t>
             </w:r>
           </w:p>
         </w:tc>
@@ -5186,7 +5938,21 @@
               <w:rPr>
                 <w:rFonts w:hint="eastAsia"/>
               </w:rPr>
-              <w:t>&lt;&lt;create&gt;&gt;</w:t>
+              <w:t>&lt;&lt;</w:t>
+            </w:r>
+            <w:proofErr w:type="gramStart"/>
+            <w:r>
+              <w:rPr>
+                <w:rFonts w:hint="eastAsia"/>
+              </w:rPr>
+              <w:t>create</w:t>
+            </w:r>
+            <w:proofErr w:type="gramEnd"/>
+            <w:r>
+              <w:rPr>
+                <w:rFonts w:hint="eastAsia"/>
+              </w:rPr>
+              <w:t>&gt;&gt;</w:t>
             </w:r>
             <w:r>
               <w:br/>
@@ -5202,9 +5968,11 @@
             <w:pPr>
               <w:jc w:val="center"/>
             </w:pPr>
+            <w:proofErr w:type="gramStart"/>
             <w:r>
               <w:t>view</w:t>
             </w:r>
+            <w:proofErr w:type="gramEnd"/>
             <w:r>
               <w:rPr>
                 <w:rFonts w:hint="eastAsia"/>
@@ -5241,11 +6009,19 @@
             <w:pPr>
               <w:jc w:val="center"/>
             </w:pPr>
+            <w:proofErr w:type="gramStart"/>
             <w:r>
               <w:rPr>
                 <w:rFonts w:hint="eastAsia"/>
               </w:rPr>
-              <w:t>view()</w:t>
+              <w:t>view</w:t>
+            </w:r>
+            <w:proofErr w:type="gramEnd"/>
+            <w:r>
+              <w:rPr>
+                <w:rFonts w:hint="eastAsia"/>
+              </w:rPr>
+              <w:t>()</w:t>
             </w:r>
           </w:p>
         </w:tc>
@@ -5258,11 +6034,19 @@
             <w:pPr>
               <w:jc w:val="center"/>
             </w:pPr>
+            <w:proofErr w:type="gramStart"/>
             <w:r>
               <w:rPr>
                 <w:rFonts w:hint="eastAsia"/>
               </w:rPr>
-              <w:t>view()</w:t>
+              <w:t>view</w:t>
+            </w:r>
+            <w:proofErr w:type="gramEnd"/>
+            <w:r>
+              <w:rPr>
+                <w:rFonts w:hint="eastAsia"/>
+              </w:rPr>
+              <w:t>()</w:t>
             </w:r>
           </w:p>
         </w:tc>
@@ -5277,12 +6061,14 @@
             <w:pPr>
               <w:jc w:val="center"/>
             </w:pPr>
+            <w:proofErr w:type="spellStart"/>
             <w:r>
               <w:rPr>
                 <w:rFonts w:hint="eastAsia"/>
               </w:rPr>
               <w:t>GraphWidget</w:t>
             </w:r>
+            <w:proofErr w:type="spellEnd"/>
           </w:p>
         </w:tc>
         <w:tc>
@@ -5294,11 +6080,19 @@
             <w:pPr>
               <w:jc w:val="center"/>
             </w:pPr>
+            <w:proofErr w:type="gramStart"/>
             <w:r>
               <w:rPr>
                 <w:rFonts w:hint="eastAsia"/>
               </w:rPr>
-              <w:t>view()</w:t>
+              <w:t>view</w:t>
+            </w:r>
+            <w:proofErr w:type="gramEnd"/>
+            <w:r>
+              <w:rPr>
+                <w:rFonts w:hint="eastAsia"/>
+              </w:rPr>
+              <w:t>()</w:t>
             </w:r>
           </w:p>
         </w:tc>
@@ -5311,11 +6105,19 @@
             <w:pPr>
               <w:jc w:val="center"/>
             </w:pPr>
+            <w:proofErr w:type="gramStart"/>
             <w:r>
               <w:rPr>
                 <w:rFonts w:hint="eastAsia"/>
               </w:rPr>
-              <w:t>view()</w:t>
+              <w:t>view</w:t>
+            </w:r>
+            <w:proofErr w:type="gramEnd"/>
+            <w:r>
+              <w:rPr>
+                <w:rFonts w:hint="eastAsia"/>
+              </w:rPr>
+              <w:t>()</w:t>
             </w:r>
           </w:p>
         </w:tc>
@@ -5330,12 +6132,14 @@
             <w:pPr>
               <w:jc w:val="center"/>
             </w:pPr>
+            <w:proofErr w:type="spellStart"/>
             <w:r>
               <w:rPr>
                 <w:rFonts w:hint="eastAsia"/>
               </w:rPr>
               <w:t>LogWidget</w:t>
             </w:r>
+            <w:proofErr w:type="spellEnd"/>
           </w:p>
         </w:tc>
         <w:tc>
@@ -5351,7 +6155,21 @@
               <w:rPr>
                 <w:rFonts w:hint="eastAsia"/>
               </w:rPr>
-              <w:t>&lt;&lt;create&gt;&gt;</w:t>
+              <w:t>&lt;&lt;</w:t>
+            </w:r>
+            <w:proofErr w:type="gramStart"/>
+            <w:r>
+              <w:rPr>
+                <w:rFonts w:hint="eastAsia"/>
+              </w:rPr>
+              <w:t>create</w:t>
+            </w:r>
+            <w:proofErr w:type="gramEnd"/>
+            <w:r>
+              <w:rPr>
+                <w:rFonts w:hint="eastAsia"/>
+              </w:rPr>
+              <w:t>&gt;&gt;</w:t>
             </w:r>
             <w:r>
               <w:br/>
@@ -5367,9 +6185,11 @@
             <w:pPr>
               <w:jc w:val="center"/>
             </w:pPr>
+            <w:proofErr w:type="gramStart"/>
             <w:r>
               <w:t>view</w:t>
             </w:r>
+            <w:proofErr w:type="gramEnd"/>
             <w:r>
               <w:rPr>
                 <w:rFonts w:hint="eastAsia"/>
@@ -5391,7 +6211,21 @@
               <w:rPr>
                 <w:rFonts w:hint="eastAsia"/>
               </w:rPr>
-              <w:t>&lt;&lt;create&gt;&gt;</w:t>
+              <w:t>&lt;&lt;</w:t>
+            </w:r>
+            <w:proofErr w:type="gramStart"/>
+            <w:r>
+              <w:rPr>
+                <w:rFonts w:hint="eastAsia"/>
+              </w:rPr>
+              <w:t>create</w:t>
+            </w:r>
+            <w:proofErr w:type="gramEnd"/>
+            <w:r>
+              <w:rPr>
+                <w:rFonts w:hint="eastAsia"/>
+              </w:rPr>
+              <w:t>&gt;&gt;</w:t>
             </w:r>
             <w:r>
               <w:br/>
@@ -5407,9 +6241,11 @@
             <w:pPr>
               <w:jc w:val="center"/>
             </w:pPr>
+            <w:proofErr w:type="gramStart"/>
             <w:r>
               <w:t>view</w:t>
             </w:r>
+            <w:proofErr w:type="gramEnd"/>
             <w:r>
               <w:rPr>
                 <w:rFonts w:hint="eastAsia"/>
@@ -5429,12 +6265,14 @@
             <w:pPr>
               <w:jc w:val="center"/>
             </w:pPr>
+            <w:proofErr w:type="spellStart"/>
             <w:r>
               <w:rPr>
                 <w:rFonts w:hint="eastAsia"/>
               </w:rPr>
               <w:t>SocialWidget</w:t>
             </w:r>
+            <w:proofErr w:type="spellEnd"/>
           </w:p>
         </w:tc>
         <w:tc>
@@ -5450,7 +6288,21 @@
               <w:rPr>
                 <w:rFonts w:hint="eastAsia"/>
               </w:rPr>
-              <w:t>&lt;&lt;create&gt;&gt;</w:t>
+              <w:t>&lt;&lt;</w:t>
+            </w:r>
+            <w:proofErr w:type="gramStart"/>
+            <w:r>
+              <w:rPr>
+                <w:rFonts w:hint="eastAsia"/>
+              </w:rPr>
+              <w:t>create</w:t>
+            </w:r>
+            <w:proofErr w:type="gramEnd"/>
+            <w:r>
+              <w:rPr>
+                <w:rFonts w:hint="eastAsia"/>
+              </w:rPr>
+              <w:t>&gt;&gt;</w:t>
             </w:r>
             <w:r>
               <w:br/>
@@ -5466,9 +6318,11 @@
             <w:pPr>
               <w:jc w:val="center"/>
             </w:pPr>
+            <w:proofErr w:type="gramStart"/>
             <w:r>
               <w:t>view</w:t>
             </w:r>
+            <w:proofErr w:type="gramEnd"/>
             <w:r>
               <w:rPr>
                 <w:rFonts w:hint="eastAsia"/>
@@ -5490,7 +6344,21 @@
               <w:rPr>
                 <w:rFonts w:hint="eastAsia"/>
               </w:rPr>
-              <w:t>&lt;&lt;create&gt;&gt;</w:t>
+              <w:t>&lt;&lt;</w:t>
+            </w:r>
+            <w:proofErr w:type="gramStart"/>
+            <w:r>
+              <w:rPr>
+                <w:rFonts w:hint="eastAsia"/>
+              </w:rPr>
+              <w:t>create</w:t>
+            </w:r>
+            <w:proofErr w:type="gramEnd"/>
+            <w:r>
+              <w:rPr>
+                <w:rFonts w:hint="eastAsia"/>
+              </w:rPr>
+              <w:t>&gt;&gt;</w:t>
             </w:r>
             <w:r>
               <w:br/>
@@ -5507,9 +6375,11 @@
               <w:keepNext/>
               <w:jc w:val="center"/>
             </w:pPr>
+            <w:proofErr w:type="gramStart"/>
             <w:r>
               <w:t>view</w:t>
             </w:r>
+            <w:proofErr w:type="gramEnd"/>
             <w:r>
               <w:rPr>
                 <w:rFonts w:hint="eastAsia"/>
@@ -5525,38 +6395,19 @@
         <w:pStyle w:val="Caption"/>
       </w:pPr>
       <w:bookmarkStart w:id="28" w:name="_Toc359776469"/>
-      <w:r>
-        <w:t xml:space="preserve">Table </w:t>
-      </w:r>
-      <w:r>
-        <w:fldChar w:fldCharType="begin"/>
-      </w:r>
-      <w:r>
-        <w:instrText xml:space="preserve"> SEQ Table \* ARABIC </w:instrText>
-      </w:r>
-      <w:r>
-        <w:fldChar w:fldCharType="separate"/>
-      </w:r>
-      <w:r>
-        <w:rPr>
-          <w:noProof/>
-        </w:rPr>
-        <w:t>1</w:t>
-      </w:r>
-      <w:r>
-        <w:rPr>
-          <w:noProof/>
-        </w:rPr>
-        <w:fldChar w:fldCharType="end"/>
-      </w:r>
-      <w:r>
-        <w:rPr>
-          <w:rFonts w:hint="eastAsia"/>
-          <w:lang w:eastAsia="ko-KR"/>
-        </w:rPr>
-        <w:t xml:space="preserve"> Security Requirements</w:t>
-      </w:r>
-      <w:bookmarkEnd w:id="28"/>
+    </w:p>
+    <w:p/>
+    <w:bookmarkEnd w:id="28"/>
+    <w:p>
+      <w:pPr>
+        <w:rPr>
+          <w:rFonts w:asciiTheme="majorHAnsi" w:hAnsiTheme="majorHAnsi" w:cstheme="majorBidi"/>
+          <w:color w:val="365F91" w:themeColor="accent1" w:themeShade="BF"/>
+          <w:sz w:val="28"/>
+          <w:szCs w:val="28"/>
+          <w:lang w:val="en-US"/>
+        </w:rPr>
+      </w:pPr>
     </w:p>
     <w:sectPr>
       <w:pgSz w:w="11906" w:h="16838"/>
@@ -5570,7 +6421,7 @@
 </file>
 
 <file path=word/endnotes.xml><?xml version="1.0" encoding="utf-8"?>
-<w:endnotes xmlns:wpc="http://schemas.microsoft.com/office/word/2010/wordprocessingCanvas" xmlns:mc="http://schemas.openxmlformats.org/markup-compatibility/2006" xmlns:o="urn:schemas-microsoft-com:office:office" xmlns:r="http://schemas.openxmlformats.org/officeDocument/2006/relationships" xmlns:m="http://schemas.openxmlformats.org/officeDocument/2006/math" xmlns:v="urn:schemas-microsoft-com:vml" xmlns:wp14="http://schemas.microsoft.com/office/word/2010/wordprocessingDrawing" xmlns:wp="http://schemas.openxmlformats.org/drawingml/2006/wordprocessingDrawing" xmlns:w10="urn:schemas-microsoft-com:office:word" xmlns:w="http://schemas.openxmlformats.org/wordprocessingml/2006/main" xmlns:w14="http://schemas.microsoft.com/office/word/2010/wordml" xmlns:wpg="http://schemas.microsoft.com/office/word/2010/wordprocessingGroup" xmlns:wpi="http://schemas.microsoft.com/office/word/2010/wordprocessingInk" xmlns:wne="http://schemas.microsoft.com/office/word/2006/wordml" xmlns:wps="http://schemas.microsoft.com/office/word/2010/wordprocessingShape" mc:Ignorable="w14 wp14">
+<w:endnotes xmlns:wpc="http://schemas.microsoft.com/office/word/2010/wordprocessingCanvas" xmlns:mo="http://schemas.microsoft.com/office/mac/office/2008/main" xmlns:mc="http://schemas.openxmlformats.org/markup-compatibility/2006" xmlns:mv="urn:schemas-microsoft-com:mac:vml" xmlns:o="urn:schemas-microsoft-com:office:office" xmlns:r="http://schemas.openxmlformats.org/officeDocument/2006/relationships" xmlns:m="http://schemas.openxmlformats.org/officeDocument/2006/math" xmlns:v="urn:schemas-microsoft-com:vml" xmlns:wp14="http://schemas.microsoft.com/office/word/2010/wordprocessingDrawing" xmlns:wp="http://schemas.openxmlformats.org/drawingml/2006/wordprocessingDrawing" xmlns:w10="urn:schemas-microsoft-com:office:word" xmlns:w="http://schemas.openxmlformats.org/wordprocessingml/2006/main" xmlns:w14="http://schemas.microsoft.com/office/word/2010/wordml" xmlns:wpg="http://schemas.microsoft.com/office/word/2010/wordprocessingGroup" xmlns:wpi="http://schemas.microsoft.com/office/word/2010/wordprocessingInk" xmlns:wne="http://schemas.microsoft.com/office/word/2006/wordml" xmlns:wps="http://schemas.microsoft.com/office/word/2010/wordprocessingShape" mc:Ignorable="w14 wp14">
   <w:endnote w:type="separator" w:id="-1">
     <w:p>
       <w:pPr>
@@ -5595,7 +6446,7 @@
 </file>
 
 <file path=word/footer1.xml><?xml version="1.0" encoding="utf-8"?>
-<w:ftr xmlns:wpc="http://schemas.microsoft.com/office/word/2010/wordprocessingCanvas" xmlns:mc="http://schemas.openxmlformats.org/markup-compatibility/2006" xmlns:o="urn:schemas-microsoft-com:office:office" xmlns:r="http://schemas.openxmlformats.org/officeDocument/2006/relationships" xmlns:m="http://schemas.openxmlformats.org/officeDocument/2006/math" xmlns:v="urn:schemas-microsoft-com:vml" xmlns:wp14="http://schemas.microsoft.com/office/word/2010/wordprocessingDrawing" xmlns:wp="http://schemas.openxmlformats.org/drawingml/2006/wordprocessingDrawing" xmlns:w10="urn:schemas-microsoft-com:office:word" xmlns:w="http://schemas.openxmlformats.org/wordprocessingml/2006/main" xmlns:w14="http://schemas.microsoft.com/office/word/2010/wordml" xmlns:wpg="http://schemas.microsoft.com/office/word/2010/wordprocessingGroup" xmlns:wpi="http://schemas.microsoft.com/office/word/2010/wordprocessingInk" xmlns:wne="http://schemas.microsoft.com/office/word/2006/wordml" xmlns:wps="http://schemas.microsoft.com/office/word/2010/wordprocessingShape" mc:Ignorable="w14 wp14">
+<w:ftr xmlns:wpc="http://schemas.microsoft.com/office/word/2010/wordprocessingCanvas" xmlns:mo="http://schemas.microsoft.com/office/mac/office/2008/main" xmlns:mc="http://schemas.openxmlformats.org/markup-compatibility/2006" xmlns:mv="urn:schemas-microsoft-com:mac:vml" xmlns:o="urn:schemas-microsoft-com:office:office" xmlns:r="http://schemas.openxmlformats.org/officeDocument/2006/relationships" xmlns:m="http://schemas.openxmlformats.org/officeDocument/2006/math" xmlns:v="urn:schemas-microsoft-com:vml" xmlns:wp14="http://schemas.microsoft.com/office/word/2010/wordprocessingDrawing" xmlns:wp="http://schemas.openxmlformats.org/drawingml/2006/wordprocessingDrawing" xmlns:w10="urn:schemas-microsoft-com:office:word" xmlns:w="http://schemas.openxmlformats.org/wordprocessingml/2006/main" xmlns:w14="http://schemas.microsoft.com/office/word/2010/wordml" xmlns:wpg="http://schemas.microsoft.com/office/word/2010/wordprocessingGroup" xmlns:wpi="http://schemas.microsoft.com/office/word/2010/wordprocessingInk" xmlns:wne="http://schemas.microsoft.com/office/word/2006/wordml" xmlns:wps="http://schemas.microsoft.com/office/word/2010/wordprocessingShape" mc:Ignorable="w14 wp14">
   <w:sdt>
     <w:sdtPr>
       <w:id w:val="1042621733"/>
@@ -5624,7 +6475,7 @@
           <w:rPr>
             <w:noProof/>
           </w:rPr>
-          <w:t>5</w:t>
+          <w:t>8</w:t>
         </w:r>
         <w:r>
           <w:rPr>
@@ -5644,7 +6495,7 @@
 </file>
 
 <file path=word/footnotes.xml><?xml version="1.0" encoding="utf-8"?>
-<w:footnotes xmlns:wpc="http://schemas.microsoft.com/office/word/2010/wordprocessingCanvas" xmlns:mc="http://schemas.openxmlformats.org/markup-compatibility/2006" xmlns:o="urn:schemas-microsoft-com:office:office" xmlns:r="http://schemas.openxmlformats.org/officeDocument/2006/relationships" xmlns:m="http://schemas.openxmlformats.org/officeDocument/2006/math" xmlns:v="urn:schemas-microsoft-com:vml" xmlns:wp14="http://schemas.microsoft.com/office/word/2010/wordprocessingDrawing" xmlns:wp="http://schemas.openxmlformats.org/drawingml/2006/wordprocessingDrawing" xmlns:w10="urn:schemas-microsoft-com:office:word" xmlns:w="http://schemas.openxmlformats.org/wordprocessingml/2006/main" xmlns:w14="http://schemas.microsoft.com/office/word/2010/wordml" xmlns:wpg="http://schemas.microsoft.com/office/word/2010/wordprocessingGroup" xmlns:wpi="http://schemas.microsoft.com/office/word/2010/wordprocessingInk" xmlns:wne="http://schemas.microsoft.com/office/word/2006/wordml" xmlns:wps="http://schemas.microsoft.com/office/word/2010/wordprocessingShape" mc:Ignorable="w14 wp14">
+<w:footnotes xmlns:wpc="http://schemas.microsoft.com/office/word/2010/wordprocessingCanvas" xmlns:mo="http://schemas.microsoft.com/office/mac/office/2008/main" xmlns:mc="http://schemas.openxmlformats.org/markup-compatibility/2006" xmlns:mv="urn:schemas-microsoft-com:mac:vml" xmlns:o="urn:schemas-microsoft-com:office:office" xmlns:r="http://schemas.openxmlformats.org/officeDocument/2006/relationships" xmlns:m="http://schemas.openxmlformats.org/officeDocument/2006/math" xmlns:v="urn:schemas-microsoft-com:vml" xmlns:wp14="http://schemas.microsoft.com/office/word/2010/wordprocessingDrawing" xmlns:wp="http://schemas.openxmlformats.org/drawingml/2006/wordprocessingDrawing" xmlns:w10="urn:schemas-microsoft-com:office:word" xmlns:w="http://schemas.openxmlformats.org/wordprocessingml/2006/main" xmlns:w14="http://schemas.microsoft.com/office/word/2010/wordml" xmlns:wpg="http://schemas.microsoft.com/office/word/2010/wordprocessingGroup" xmlns:wpi="http://schemas.microsoft.com/office/word/2010/wordprocessingInk" xmlns:wne="http://schemas.microsoft.com/office/word/2006/wordml" xmlns:wps="http://schemas.microsoft.com/office/word/2010/wordprocessingShape" mc:Ignorable="w14 wp14">
   <w:footnote w:type="separator" w:id="-1">
     <w:p>
       <w:pPr>
@@ -5682,7 +6533,7 @@
     </w:rPrDefault>
     <w:pPrDefault/>
   </w:docDefaults>
-  <w:latentStyles w:defLockedState="0" w:defUIPriority="99" w:defSemiHidden="1" w:defUnhideWhenUsed="1" w:defQFormat="0" w:count="267">
+  <w:latentStyles w:defLockedState="0" w:defUIPriority="99" w:defSemiHidden="1" w:defUnhideWhenUsed="1" w:defQFormat="0" w:count="276">
     <w:lsdException w:name="Normal" w:semiHidden="0" w:uiPriority="0" w:unhideWhenUsed="0" w:qFormat="1"/>
     <w:lsdException w:name="heading 1" w:semiHidden="0" w:uiPriority="9" w:unhideWhenUsed="0" w:qFormat="1"/>
     <w:lsdException w:name="heading 2" w:uiPriority="9" w:qFormat="1"/>
@@ -6247,7 +7098,7 @@
 </file>
 
 <file path=word/stylesWithEffects.xml><?xml version="1.0" encoding="utf-8"?>
-<w:styles xmlns:wpc="http://schemas.microsoft.com/office/word/2010/wordprocessingCanvas" xmlns:mc="http://schemas.openxmlformats.org/markup-compatibility/2006" xmlns:o="urn:schemas-microsoft-com:office:office" xmlns:r="http://schemas.openxmlformats.org/officeDocument/2006/relationships" xmlns:m="http://schemas.openxmlformats.org/officeDocument/2006/math" xmlns:v="urn:schemas-microsoft-com:vml" xmlns:wp14="http://schemas.microsoft.com/office/word/2010/wordprocessingDrawing" xmlns:wp="http://schemas.openxmlformats.org/drawingml/2006/wordprocessingDrawing" xmlns:w10="urn:schemas-microsoft-com:office:word" xmlns:w="http://schemas.openxmlformats.org/wordprocessingml/2006/main" xmlns:w14="http://schemas.microsoft.com/office/word/2010/wordml" xmlns:wpg="http://schemas.microsoft.com/office/word/2010/wordprocessingGroup" xmlns:wpi="http://schemas.microsoft.com/office/word/2010/wordprocessingInk" xmlns:wne="http://schemas.microsoft.com/office/word/2006/wordml" xmlns:wps="http://schemas.microsoft.com/office/word/2010/wordprocessingShape" mc:Ignorable="w14 wp14">
+<w:styles xmlns:wpc="http://schemas.microsoft.com/office/word/2010/wordprocessingCanvas" xmlns:mo="http://schemas.microsoft.com/office/mac/office/2008/main" xmlns:mc="http://schemas.openxmlformats.org/markup-compatibility/2006" xmlns:mv="urn:schemas-microsoft-com:mac:vml" xmlns:o="urn:schemas-microsoft-com:office:office" xmlns:r="http://schemas.openxmlformats.org/officeDocument/2006/relationships" xmlns:m="http://schemas.openxmlformats.org/officeDocument/2006/math" xmlns:v="urn:schemas-microsoft-com:vml" xmlns:wp14="http://schemas.microsoft.com/office/word/2010/wordprocessingDrawing" xmlns:wp="http://schemas.openxmlformats.org/drawingml/2006/wordprocessingDrawing" xmlns:w10="urn:schemas-microsoft-com:office:word" xmlns:w="http://schemas.openxmlformats.org/wordprocessingml/2006/main" xmlns:w14="http://schemas.microsoft.com/office/word/2010/wordml" xmlns:wpg="http://schemas.microsoft.com/office/word/2010/wordprocessingGroup" xmlns:wpi="http://schemas.microsoft.com/office/word/2010/wordprocessingInk" xmlns:wne="http://schemas.microsoft.com/office/word/2006/wordml" xmlns:wps="http://schemas.microsoft.com/office/word/2010/wordprocessingShape" mc:Ignorable="w14 wp14">
   <w:docDefaults>
     <w:rPrDefault>
       <w:rPr>
@@ -6263,7 +7114,7 @@
       </w:pPr>
     </w:pPrDefault>
   </w:docDefaults>
-  <w:latentStyles w:defLockedState="0" w:defUIPriority="99" w:defSemiHidden="1" w:defUnhideWhenUsed="1" w:defQFormat="0" w:count="267">
+  <w:latentStyles w:defLockedState="0" w:defUIPriority="99" w:defSemiHidden="1" w:defUnhideWhenUsed="1" w:defQFormat="0" w:count="276">
     <w:lsdException w:name="Normal" w:semiHidden="0" w:uiPriority="0" w:unhideWhenUsed="0" w:qFormat="1"/>
     <w:lsdException w:name="heading 1" w:semiHidden="0" w:uiPriority="9" w:unhideWhenUsed="0" w:qFormat="1"/>
     <w:lsdException w:name="heading 2" w:uiPriority="9" w:qFormat="1"/>
@@ -6724,7 +7575,7 @@
 </file>
 
 <file path=customXml/itemProps1.xml><?xml version="1.0" encoding="utf-8"?>
-<ds:datastoreItem xmlns:ds="http://schemas.openxmlformats.org/officeDocument/2006/customXml" ds:itemID="{76C68435-71B8-4867-8D14-4E60C4DC62D4}">
+<ds:datastoreItem xmlns:ds="http://schemas.openxmlformats.org/officeDocument/2006/customXml" ds:itemID="{0EA798BC-8ABB-E74A-9CD1-3D829D5590D8}">
   <ds:schemaRefs>
     <ds:schemaRef ds:uri="http://schemas.openxmlformats.org/officeDocument/2006/bibliography"/>
   </ds:schemaRefs>

</xml_diff>